<commit_message>
cahier des charges complet
</commit_message>
<xml_diff>
--- a/cahier des charges.docx
+++ b/cahier des charges.docx
@@ -1,12 +1,12 @@
 
 <file path=word/document.xml><?xml version="1.0" encoding="utf-8"?>
-<w:document xmlns:wpc="http://schemas.microsoft.com/office/word/2010/wordprocessingCanvas" xmlns:cx="http://schemas.microsoft.com/office/drawing/2014/chartex" xmlns:cx1="http://schemas.microsoft.com/office/drawing/2015/9/8/chartex" xmlns:cx2="http://schemas.microsoft.com/office/drawing/2015/10/21/chartex" xmlns:cx3="http://schemas.microsoft.com/office/drawing/2016/5/9/chartex" xmlns:cx4="http://schemas.microsoft.com/office/drawing/2016/5/10/chartex" xmlns:cx5="http://schemas.microsoft.com/office/drawing/2016/5/11/chartex" xmlns:cx6="http://schemas.microsoft.com/office/drawing/2016/5/12/chartex" xmlns:cx7="http://schemas.microsoft.com/office/drawing/2016/5/13/chartex" xmlns:cx8="http://schemas.microsoft.com/office/drawing/2016/5/14/chartex" xmlns:mc="http://schemas.openxmlformats.org/markup-compatibility/2006" xmlns:aink="http://schemas.microsoft.com/office/drawing/2016/ink" xmlns:am3d="http://schemas.microsoft.com/office/drawing/2017/model3d" xmlns:o="urn:schemas-microsoft-com:office:office" xmlns:r="http://schemas.openxmlformats.org/officeDocument/2006/relationships" xmlns:m="http://schemas.openxmlformats.org/officeDocument/2006/math" xmlns:v="urn:schemas-microsoft-com:vml" xmlns:wp14="http://schemas.microsoft.com/office/word/2010/wordprocessingDrawing" xmlns:wp="http://schemas.openxmlformats.org/drawingml/2006/wordprocessingDrawing" xmlns:w10="urn:schemas-microsoft-com:office:word" xmlns:w="http://schemas.openxmlformats.org/wordprocessingml/2006/main" xmlns:w14="http://schemas.microsoft.com/office/word/2010/wordml" xmlns:w15="http://schemas.microsoft.com/office/word/2012/wordml" xmlns:w16cid="http://schemas.microsoft.com/office/word/2016/wordml/cid" xmlns:w16se="http://schemas.microsoft.com/office/word/2015/wordml/symex" xmlns:wpg="http://schemas.microsoft.com/office/word/2010/wordprocessingGroup" xmlns:wpi="http://schemas.microsoft.com/office/word/2010/wordprocessingInk" xmlns:wne="http://schemas.microsoft.com/office/word/2006/wordml" xmlns:wps="http://schemas.microsoft.com/office/word/2010/wordprocessingShape" mc:Ignorable="w14 w15 w16se w16cid wp14">
+<w:document xmlns:wpc="http://schemas.microsoft.com/office/word/2010/wordprocessingCanvas" xmlns:cx="http://schemas.microsoft.com/office/drawing/2014/chartex" xmlns:mc="http://schemas.openxmlformats.org/markup-compatibility/2006" xmlns:o="urn:schemas-microsoft-com:office:office" xmlns:r="http://schemas.openxmlformats.org/officeDocument/2006/relationships" xmlns:m="http://schemas.openxmlformats.org/officeDocument/2006/math" xmlns:v="urn:schemas-microsoft-com:vml" xmlns:wp14="http://schemas.microsoft.com/office/word/2010/wordprocessingDrawing" xmlns:wp="http://schemas.openxmlformats.org/drawingml/2006/wordprocessingDrawing" xmlns:w10="urn:schemas-microsoft-com:office:word" xmlns:w="http://schemas.openxmlformats.org/wordprocessingml/2006/main" xmlns:w14="http://schemas.microsoft.com/office/word/2010/wordml" xmlns:w15="http://schemas.microsoft.com/office/word/2012/wordml" xmlns:w16se="http://schemas.microsoft.com/office/word/2015/wordml/symex" xmlns:wpg="http://schemas.microsoft.com/office/word/2010/wordprocessingGroup" xmlns:wpi="http://schemas.microsoft.com/office/word/2010/wordprocessingInk" xmlns:wne="http://schemas.microsoft.com/office/word/2006/wordml" xmlns:wps="http://schemas.microsoft.com/office/word/2010/wordprocessingShape" mc:Ignorable="w14 w15 w16se wp14">
   <w:body>
     <w:p>
       <w:r>
         <w:rPr>
           <w:noProof/>
-          <w:lang w:val="en-US" w:eastAsia="zh-CN"/>
+          <w:lang w:eastAsia="fr-FR"/>
         </w:rPr>
         <w:drawing>
           <wp:anchor distT="0" distB="0" distL="114300" distR="114300" simplePos="0" relativeHeight="251658240" behindDoc="1" locked="0" layoutInCell="1" allowOverlap="1" wp14:anchorId="281DF19C" wp14:editId="27235007">
@@ -104,7 +104,7 @@
             <w:r>
               <w:rPr>
                 <w:noProof/>
-                <w:lang w:val="en-US" w:eastAsia="zh-CN"/>
+                <w:lang w:eastAsia="fr-FR"/>
               </w:rPr>
               <mc:AlternateContent>
                 <mc:Choice Requires="wps">
@@ -233,7 +233,7 @@
             <w:r>
               <w:rPr>
                 <w:noProof/>
-                <w:lang w:val="en-US" w:eastAsia="zh-CN"/>
+                <w:lang w:eastAsia="fr-FR"/>
               </w:rPr>
               <mc:AlternateContent>
                 <mc:Choice Requires="wps">
@@ -282,7 +282,7 @@
                     </wp:inline>
                   </w:drawing>
                 </mc:Choice>
-                <mc:Fallback>
+                <mc:Fallback xmlns:w16cid="http://schemas.microsoft.com/office/word/2016/wordml/cid" xmlns:am3d="http://schemas.microsoft.com/office/drawing/2017/model3d" xmlns:aink="http://schemas.microsoft.com/office/drawing/2016/ink" xmlns:cx8="http://schemas.microsoft.com/office/drawing/2016/5/14/chartex" xmlns:cx7="http://schemas.microsoft.com/office/drawing/2016/5/13/chartex" xmlns:cx6="http://schemas.microsoft.com/office/drawing/2016/5/12/chartex" xmlns:cx5="http://schemas.microsoft.com/office/drawing/2016/5/11/chartex" xmlns:cx4="http://schemas.microsoft.com/office/drawing/2016/5/10/chartex" xmlns:cx3="http://schemas.microsoft.com/office/drawing/2016/5/9/chartex" xmlns:cx2="http://schemas.microsoft.com/office/drawing/2015/10/21/chartex" xmlns:cx1="http://schemas.microsoft.com/office/drawing/2015/9/8/chartex">
                   <w:pict>
                     <v:line w14:anchorId="2D1CADCA" id="Connecteur droit 5" o:spid="_x0000_s1026" alt="séparateur de texte" style="visibility:visible;mso-wrap-style:square;mso-left-percent:-10001;mso-top-percent:-10001;mso-position-horizontal:absolute;mso-position-horizontal-relative:char;mso-position-vertical:absolute;mso-position-vertical-relative:line;mso-left-percent:-10001;mso-top-percent:-10001" from="0,0" to="109.5pt,0" o:gfxdata="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" strokecolor="#082a75 [3215]" strokeweight="3pt">
                       <w10:anchorlock/>
@@ -345,7 +345,7 @@
                 <w:r>
                   <w:rPr>
                     <w:noProof/>
-                    <w:lang w:val="en-US" w:eastAsia="zh-CN"/>
+                    <w:lang w:eastAsia="fr-FR"/>
                   </w:rPr>
                   <mc:AlternateContent>
                     <mc:Choice Requires="wps">
@@ -409,12 +409,10 @@
                                           </w:placeholder>
                                           <w15:appearance w15:val="hidden"/>
                                         </w:sdtPr>
+                                        <w:sdtEndPr/>
                                         <w:sdtContent>
                                           <w:r>
-                                            <w:t xml:space="preserve">  </w:t>
-                                          </w:r>
-                                          <w:r>
-                                            <w:t>LE PORT / MOSBAH / JALAL</w:t>
+                                            <w:t xml:space="preserve">  LE PORT / MOSBAH / JALAL</w:t>
                                           </w:r>
                                         </w:sdtContent>
                                       </w:sdt>
@@ -458,12 +456,10 @@
                                     </w:placeholder>
                                     <w15:appearance w15:val="hidden"/>
                                   </w:sdtPr>
+                                  <w:sdtEndPr/>
                                   <w:sdtContent>
                                     <w:r>
-                                      <w:t xml:space="preserve">  </w:t>
-                                    </w:r>
-                                    <w:r>
-                                      <w:t>LE PORT / MOSBAH / JALAL</w:t>
+                                      <w:t xml:space="preserve">  LE PORT / MOSBAH / JALAL</w:t>
                                     </w:r>
                                   </w:sdtContent>
                                 </w:sdt>
@@ -530,7 +526,7 @@
       <w:r>
         <w:rPr>
           <w:noProof/>
-          <w:lang w:val="en-US" w:eastAsia="zh-CN"/>
+          <w:lang w:eastAsia="fr-FR"/>
         </w:rPr>
         <w:drawing>
           <wp:anchor distT="0" distB="0" distL="114300" distR="114300" simplePos="0" relativeHeight="251661312" behindDoc="0" locked="0" layoutInCell="1" allowOverlap="1" wp14:anchorId="5D234D1C" wp14:editId="1685C785">
@@ -601,7 +597,7 @@
       <w:r>
         <w:rPr>
           <w:noProof/>
-          <w:lang w:val="en-US" w:eastAsia="zh-CN"/>
+          <w:lang w:eastAsia="fr-FR"/>
         </w:rPr>
         <mc:AlternateContent>
           <mc:Choice Requires="wps">
@@ -669,7 +665,7 @@
               </wp:anchor>
             </w:drawing>
           </mc:Choice>
-          <mc:Fallback>
+          <mc:Fallback xmlns:w16cid="http://schemas.microsoft.com/office/word/2016/wordml/cid" xmlns:am3d="http://schemas.microsoft.com/office/drawing/2017/model3d" xmlns:aink="http://schemas.microsoft.com/office/drawing/2016/ink" xmlns:cx8="http://schemas.microsoft.com/office/drawing/2016/5/14/chartex" xmlns:cx7="http://schemas.microsoft.com/office/drawing/2016/5/13/chartex" xmlns:cx6="http://schemas.microsoft.com/office/drawing/2016/5/12/chartex" xmlns:cx5="http://schemas.microsoft.com/office/drawing/2016/5/11/chartex" xmlns:cx4="http://schemas.microsoft.com/office/drawing/2016/5/10/chartex" xmlns:cx3="http://schemas.microsoft.com/office/drawing/2016/5/9/chartex" xmlns:cx2="http://schemas.microsoft.com/office/drawing/2015/10/21/chartex" xmlns:cx1="http://schemas.microsoft.com/office/drawing/2015/9/8/chartex">
             <w:pict>
               <v:rect w14:anchorId="144099DB" id="Rectangle 2" o:spid="_x0000_s1026" alt="rectangle coloré" style="position:absolute;margin-left:-58.7pt;margin-top:525pt;width:611.1pt;height:316.5pt;z-index:-251657216;visibility:visible;mso-wrap-style:square;mso-height-percent:0;mso-wrap-distance-left:9pt;mso-wrap-distance-top:0;mso-wrap-distance-right:9pt;mso-wrap-distance-bottom:0;mso-position-horizontal:absolute;mso-position-horizontal-relative:text;mso-position-vertical:absolute;mso-position-vertical-relative:page;mso-height-percent:0;mso-height-relative:margin;v-text-anchor:middle" o:gfxdata="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" fillcolor="#34aba2 [3206]" stroked="f" strokeweight="2pt">
                 <w10:wrap anchory="page"/>
@@ -687,6 +683,14 @@
     </w:p>
     <w:sdt>
       <w:sdtPr>
+        <w:rPr>
+          <w:rFonts w:asciiTheme="minorHAnsi" w:eastAsiaTheme="minorEastAsia" w:hAnsiTheme="minorHAnsi" w:cstheme="minorBidi"/>
+          <w:b/>
+          <w:color w:val="082A75" w:themeColor="text2"/>
+          <w:sz w:val="28"/>
+          <w:szCs w:val="22"/>
+          <w:lang w:eastAsia="en-US"/>
+        </w:rPr>
         <w:id w:val="-651208389"/>
         <w:docPartObj>
           <w:docPartGallery w:val="Table of Contents"/>
@@ -695,13 +699,7 @@
       </w:sdtPr>
       <w:sdtEndPr>
         <w:rPr>
-          <w:rFonts w:asciiTheme="minorHAnsi" w:eastAsiaTheme="minorEastAsia" w:hAnsiTheme="minorHAnsi" w:cstheme="minorBidi"/>
-          <w:b/>
           <w:bCs/>
-          <w:color w:val="082A75" w:themeColor="text2"/>
-          <w:sz w:val="28"/>
-          <w:szCs w:val="22"/>
-          <w:lang w:eastAsia="en-US"/>
         </w:rPr>
       </w:sdtEndPr>
       <w:sdtContent>
@@ -720,7 +718,11 @@
               <w:tab w:val="right" w:leader="dot" w:pos="10024"/>
             </w:tabs>
             <w:rPr>
+              <w:b w:val="0"/>
               <w:noProof/>
+              <w:color w:val="auto"/>
+              <w:sz w:val="22"/>
+              <w:lang w:eastAsia="fr-FR"/>
             </w:rPr>
           </w:pPr>
           <w:r>
@@ -732,7 +734,7 @@
           <w:r>
             <w:fldChar w:fldCharType="separate"/>
           </w:r>
-          <w:hyperlink w:anchor="_Toc35022607" w:history="1">
+          <w:hyperlink w:anchor="_Toc35456064" w:history="1">
             <w:r>
               <w:rPr>
                 <w:rStyle w:val="Lienhypertexte"/>
@@ -759,75 +761,7 @@
                 <w:noProof/>
                 <w:webHidden/>
               </w:rPr>
-              <w:instrText xml:space="preserve"> PAGEREF _Toc35022607 \h </w:instrText>
-            </w:r>
-            <w:r>
-              <w:rPr>
-                <w:noProof/>
-                <w:webHidden/>
-              </w:rPr>
-            </w:r>
-            <w:r>
-              <w:rPr>
-                <w:noProof/>
-                <w:webHidden/>
-              </w:rPr>
-              <w:fldChar w:fldCharType="separate"/>
-            </w:r>
-            <w:r>
-              <w:rPr>
-                <w:noProof/>
-                <w:webHidden/>
-              </w:rPr>
-              <w:t>3</w:t>
-            </w:r>
-            <w:r>
-              <w:rPr>
-                <w:noProof/>
-                <w:webHidden/>
-              </w:rPr>
-              <w:fldChar w:fldCharType="end"/>
-            </w:r>
-          </w:hyperlink>
-        </w:p>
-        <w:p>
-          <w:pPr>
-            <w:pStyle w:val="TM1"/>
-            <w:tabs>
-              <w:tab w:val="right" w:leader="dot" w:pos="10024"/>
-            </w:tabs>
-            <w:rPr>
-              <w:noProof/>
-            </w:rPr>
-          </w:pPr>
-          <w:hyperlink w:anchor="_Toc35022608" w:history="1">
-            <w:r>
-              <w:rPr>
-                <w:rStyle w:val="Lienhypertexte"/>
-                <w:noProof/>
-              </w:rPr>
-              <w:t>Schéma d’architecture</w:t>
-            </w:r>
-            <w:r>
-              <w:rPr>
-                <w:noProof/>
-                <w:webHidden/>
-              </w:rPr>
-              <w:tab/>
-            </w:r>
-            <w:r>
-              <w:rPr>
-                <w:noProof/>
-                <w:webHidden/>
-              </w:rPr>
-              <w:fldChar w:fldCharType="begin"/>
-            </w:r>
-            <w:r>
-              <w:rPr>
-                <w:noProof/>
-                <w:webHidden/>
-              </w:rPr>
-              <w:instrText xml:space="preserve"> PAGEREF _Toc35022608 \h </w:instrText>
+              <w:instrText xml:space="preserve"> PAGEREF _Toc35456064 \h </w:instrText>
             </w:r>
             <w:r>
               <w:rPr>
@@ -865,16 +799,20 @@
               <w:tab w:val="right" w:leader="dot" w:pos="10024"/>
             </w:tabs>
             <w:rPr>
+              <w:b w:val="0"/>
               <w:noProof/>
+              <w:color w:val="auto"/>
+              <w:sz w:val="22"/>
+              <w:lang w:eastAsia="fr-FR"/>
             </w:rPr>
           </w:pPr>
-          <w:hyperlink w:anchor="_Toc35022609" w:history="1">
+          <w:hyperlink w:anchor="_Toc35456065" w:history="1">
             <w:r>
               <w:rPr>
                 <w:rStyle w:val="Lienhypertexte"/>
                 <w:noProof/>
               </w:rPr>
-              <w:t>Les différentes fonctionnalités</w:t>
+              <w:t>Schéma d’architecture</w:t>
             </w:r>
             <w:r>
               <w:rPr>
@@ -895,7 +833,7 @@
                 <w:noProof/>
                 <w:webHidden/>
               </w:rPr>
-              <w:instrText xml:space="preserve"> PAGEREF _Toc35022609 \h </w:instrText>
+              <w:instrText xml:space="preserve"> PAGEREF _Toc35456065 \h </w:instrText>
             </w:r>
             <w:r>
               <w:rPr>
@@ -927,6 +865,218 @@
           </w:hyperlink>
         </w:p>
         <w:p>
+          <w:pPr>
+            <w:pStyle w:val="TM1"/>
+            <w:tabs>
+              <w:tab w:val="right" w:leader="dot" w:pos="10024"/>
+            </w:tabs>
+            <w:rPr>
+              <w:b w:val="0"/>
+              <w:noProof/>
+              <w:color w:val="auto"/>
+              <w:sz w:val="22"/>
+              <w:lang w:eastAsia="fr-FR"/>
+            </w:rPr>
+          </w:pPr>
+          <w:hyperlink w:anchor="_Toc35456066" w:history="1">
+            <w:r>
+              <w:rPr>
+                <w:rStyle w:val="Lienhypertexte"/>
+                <w:noProof/>
+              </w:rPr>
+              <w:t>Les différentes fonctionnalités et présentation des acteurs</w:t>
+            </w:r>
+            <w:r>
+              <w:rPr>
+                <w:noProof/>
+                <w:webHidden/>
+              </w:rPr>
+              <w:tab/>
+            </w:r>
+            <w:r>
+              <w:rPr>
+                <w:noProof/>
+                <w:webHidden/>
+              </w:rPr>
+              <w:fldChar w:fldCharType="begin"/>
+            </w:r>
+            <w:r>
+              <w:rPr>
+                <w:noProof/>
+                <w:webHidden/>
+              </w:rPr>
+              <w:instrText xml:space="preserve"> PAGEREF _Toc35456066 \h </w:instrText>
+            </w:r>
+            <w:r>
+              <w:rPr>
+                <w:noProof/>
+                <w:webHidden/>
+              </w:rPr>
+            </w:r>
+            <w:r>
+              <w:rPr>
+                <w:noProof/>
+                <w:webHidden/>
+              </w:rPr>
+              <w:fldChar w:fldCharType="separate"/>
+            </w:r>
+            <w:r>
+              <w:rPr>
+                <w:noProof/>
+                <w:webHidden/>
+              </w:rPr>
+              <w:t>6</w:t>
+            </w:r>
+            <w:r>
+              <w:rPr>
+                <w:noProof/>
+                <w:webHidden/>
+              </w:rPr>
+              <w:fldChar w:fldCharType="end"/>
+            </w:r>
+          </w:hyperlink>
+        </w:p>
+        <w:p>
+          <w:pPr>
+            <w:pStyle w:val="TM2"/>
+            <w:tabs>
+              <w:tab w:val="right" w:leader="dot" w:pos="10024"/>
+            </w:tabs>
+            <w:rPr>
+              <w:noProof/>
+            </w:rPr>
+          </w:pPr>
+          <w:hyperlink w:anchor="_Toc35456067" w:history="1">
+            <w:r>
+              <w:rPr>
+                <w:rStyle w:val="Lienhypertexte"/>
+                <w:noProof/>
+              </w:rPr>
+              <w:t>Résumé des fonctionnalités</w:t>
+            </w:r>
+            <w:r>
+              <w:rPr>
+                <w:noProof/>
+                <w:webHidden/>
+              </w:rPr>
+              <w:tab/>
+            </w:r>
+            <w:r>
+              <w:rPr>
+                <w:noProof/>
+                <w:webHidden/>
+              </w:rPr>
+              <w:fldChar w:fldCharType="begin"/>
+            </w:r>
+            <w:r>
+              <w:rPr>
+                <w:noProof/>
+                <w:webHidden/>
+              </w:rPr>
+              <w:instrText xml:space="preserve"> PAGEREF _Toc35456067 \h </w:instrText>
+            </w:r>
+            <w:r>
+              <w:rPr>
+                <w:noProof/>
+                <w:webHidden/>
+              </w:rPr>
+            </w:r>
+            <w:r>
+              <w:rPr>
+                <w:noProof/>
+                <w:webHidden/>
+              </w:rPr>
+              <w:fldChar w:fldCharType="separate"/>
+            </w:r>
+            <w:r>
+              <w:rPr>
+                <w:noProof/>
+                <w:webHidden/>
+              </w:rPr>
+              <w:t>7</w:t>
+            </w:r>
+            <w:r>
+              <w:rPr>
+                <w:noProof/>
+                <w:webHidden/>
+              </w:rPr>
+              <w:fldChar w:fldCharType="end"/>
+            </w:r>
+          </w:hyperlink>
+        </w:p>
+        <w:p>
+          <w:pPr>
+            <w:pStyle w:val="TM1"/>
+            <w:tabs>
+              <w:tab w:val="right" w:leader="dot" w:pos="10024"/>
+            </w:tabs>
+            <w:rPr>
+              <w:b w:val="0"/>
+              <w:noProof/>
+              <w:color w:val="auto"/>
+              <w:sz w:val="22"/>
+              <w:lang w:eastAsia="fr-FR"/>
+            </w:rPr>
+          </w:pPr>
+          <w:hyperlink w:anchor="_Toc35456068" w:history="1">
+            <w:r>
+              <w:rPr>
+                <w:rStyle w:val="Lienhypertexte"/>
+                <w:noProof/>
+              </w:rPr>
+              <w:t>Répartition du travail</w:t>
+            </w:r>
+            <w:r>
+              <w:rPr>
+                <w:noProof/>
+                <w:webHidden/>
+              </w:rPr>
+              <w:tab/>
+            </w:r>
+            <w:r>
+              <w:rPr>
+                <w:noProof/>
+                <w:webHidden/>
+              </w:rPr>
+              <w:fldChar w:fldCharType="begin"/>
+            </w:r>
+            <w:r>
+              <w:rPr>
+                <w:noProof/>
+                <w:webHidden/>
+              </w:rPr>
+              <w:instrText xml:space="preserve"> PAGEREF _Toc35456068 \h </w:instrText>
+            </w:r>
+            <w:r>
+              <w:rPr>
+                <w:noProof/>
+                <w:webHidden/>
+              </w:rPr>
+            </w:r>
+            <w:r>
+              <w:rPr>
+                <w:noProof/>
+                <w:webHidden/>
+              </w:rPr>
+              <w:fldChar w:fldCharType="separate"/>
+            </w:r>
+            <w:r>
+              <w:rPr>
+                <w:noProof/>
+                <w:webHidden/>
+              </w:rPr>
+              <w:t>7</w:t>
+            </w:r>
+            <w:r>
+              <w:rPr>
+                <w:noProof/>
+                <w:webHidden/>
+              </w:rPr>
+              <w:fldChar w:fldCharType="end"/>
+            </w:r>
+          </w:hyperlink>
+        </w:p>
+        <w:p>
           <w:r>
             <w:rPr>
               <w:bCs/>
@@ -936,112 +1086,10 @@
         </w:p>
       </w:sdtContent>
     </w:sdt>
-    <w:p/>
-    <w:p>
-      <w:pPr>
-        <w:spacing w:after="200"/>
-      </w:pPr>
-    </w:p>
-    <w:p>
-      <w:pPr>
-        <w:spacing w:after="200"/>
-      </w:pPr>
-    </w:p>
-    <w:p>
-      <w:pPr>
-        <w:spacing w:after="200"/>
-      </w:pPr>
-    </w:p>
-    <w:p>
-      <w:pPr>
-        <w:spacing w:after="200"/>
-      </w:pPr>
-    </w:p>
-    <w:p>
-      <w:pPr>
-        <w:spacing w:after="200"/>
-      </w:pPr>
-    </w:p>
-    <w:p>
-      <w:pPr>
-        <w:spacing w:after="200"/>
-      </w:pPr>
-    </w:p>
-    <w:p>
-      <w:pPr>
-        <w:spacing w:after="200"/>
-      </w:pPr>
-    </w:p>
-    <w:p>
-      <w:pPr>
-        <w:spacing w:after="200"/>
-      </w:pPr>
-    </w:p>
-    <w:p>
-      <w:pPr>
-        <w:spacing w:after="200"/>
-      </w:pPr>
-    </w:p>
-    <w:p>
-      <w:pPr>
-        <w:spacing w:after="200"/>
-      </w:pPr>
-    </w:p>
-    <w:p>
-      <w:pPr>
-        <w:spacing w:after="200"/>
-      </w:pPr>
-    </w:p>
-    <w:p>
-      <w:pPr>
-        <w:spacing w:after="200"/>
-      </w:pPr>
-    </w:p>
-    <w:p>
-      <w:pPr>
-        <w:spacing w:after="200"/>
-      </w:pPr>
-    </w:p>
-    <w:p>
-      <w:pPr>
-        <w:spacing w:after="200"/>
-      </w:pPr>
-    </w:p>
-    <w:p>
-      <w:pPr>
-        <w:spacing w:after="200"/>
-      </w:pPr>
-    </w:p>
-    <w:p>
-      <w:pPr>
-        <w:spacing w:after="200"/>
-      </w:pPr>
-    </w:p>
-    <w:p>
-      <w:pPr>
-        <w:spacing w:after="200"/>
-      </w:pPr>
-    </w:p>
-    <w:p>
-      <w:pPr>
-        <w:spacing w:after="200"/>
-      </w:pPr>
-    </w:p>
-    <w:p>
-      <w:pPr>
-        <w:spacing w:after="200"/>
-      </w:pPr>
-    </w:p>
-    <w:p>
-      <w:pPr>
-        <w:spacing w:after="200"/>
-      </w:pPr>
-    </w:p>
     <w:p>
       <w:pPr>
         <w:pStyle w:val="Titre1"/>
       </w:pPr>
-      <w:bookmarkStart w:id="0" w:name="_Toc35022607"/>
     </w:p>
     <w:p>
       <w:pPr>
@@ -1117,83 +1165,7 @@
       <w:pPr>
         <w:pStyle w:val="Titre1"/>
       </w:pPr>
-    </w:p>
-    <w:p>
-      <w:pPr>
-        <w:pStyle w:val="Titre1"/>
-      </w:pPr>
-    </w:p>
-    <w:p>
-      <w:pPr>
-        <w:pStyle w:val="Titre1"/>
-      </w:pPr>
-    </w:p>
-    <w:p>
-      <w:pPr>
-        <w:pStyle w:val="Titre1"/>
-      </w:pPr>
-    </w:p>
-    <w:p>
-      <w:pPr>
-        <w:pStyle w:val="Titre1"/>
-      </w:pPr>
-    </w:p>
-    <w:p>
-      <w:pPr>
-        <w:pStyle w:val="Titre1"/>
-      </w:pPr>
-    </w:p>
-    <w:p>
-      <w:pPr>
-        <w:pStyle w:val="Titre1"/>
-      </w:pPr>
-    </w:p>
-    <w:p>
-      <w:pPr>
-        <w:pStyle w:val="Titre1"/>
-      </w:pPr>
-    </w:p>
-    <w:p>
-      <w:pPr>
-        <w:pStyle w:val="Titre1"/>
-      </w:pPr>
-    </w:p>
-    <w:p>
-      <w:pPr>
-        <w:pStyle w:val="Titre1"/>
-      </w:pPr>
-    </w:p>
-    <w:p>
-      <w:pPr>
-        <w:pStyle w:val="Titre1"/>
-      </w:pPr>
-    </w:p>
-    <w:p>
-      <w:pPr>
-        <w:pStyle w:val="Titre1"/>
-      </w:pPr>
-    </w:p>
-    <w:p>
-      <w:pPr>
-        <w:pStyle w:val="Titre1"/>
-      </w:pPr>
-    </w:p>
-    <w:p>
-      <w:pPr>
-        <w:pStyle w:val="Titre1"/>
-      </w:pPr>
-    </w:p>
-    <w:p>
-      <w:pPr>
-        <w:pStyle w:val="Titre1"/>
-      </w:pPr>
-    </w:p>
-    <w:p>
-      <w:pPr>
-        <w:pStyle w:val="Titre1"/>
-      </w:pPr>
-      <w:bookmarkStart w:id="1" w:name="_GoBack"/>
-      <w:bookmarkEnd w:id="1"/>
+      <w:bookmarkStart w:id="0" w:name="_Toc35456064"/>
       <w:r>
         <w:lastRenderedPageBreak/>
         <w:t>Description du projet :</w:t>
@@ -1320,12 +1292,12 @@
       <w:pPr>
         <w:pStyle w:val="Titre1"/>
       </w:pPr>
-      <w:bookmarkStart w:id="2" w:name="_Toc35022608"/>
+      <w:bookmarkStart w:id="1" w:name="_Toc35456065"/>
       <w:r>
         <w:lastRenderedPageBreak/>
         <w:t>Schéma d’architecture</w:t>
       </w:r>
-      <w:bookmarkEnd w:id="2"/>
+      <w:bookmarkEnd w:id="1"/>
     </w:p>
     <w:p>
       <w:pPr>
@@ -1415,6 +1387,7 @@
       <w:r>
         <w:rPr>
           <w:noProof/>
+          <w:lang w:eastAsia="fr-FR"/>
         </w:rPr>
         <w:drawing>
           <wp:inline distT="0" distB="0" distL="0" distR="0" wp14:anchorId="3E473F6F" wp14:editId="3E069ABD">
@@ -1483,31 +1456,1766 @@
       <w:pPr>
         <w:pStyle w:val="Titre1"/>
       </w:pPr>
-      <w:bookmarkStart w:id="3" w:name="_Toc35022609"/>
+      <w:bookmarkStart w:id="2" w:name="_Toc35456066"/>
       <w:r>
         <w:lastRenderedPageBreak/>
         <w:t>Les différentes fonctionnalités</w:t>
       </w:r>
+      <w:r>
+        <w:t xml:space="preserve"> et présentation des acteurs</w:t>
+      </w:r>
+      <w:bookmarkEnd w:id="2"/>
+    </w:p>
+    <w:p>
+      <w:pPr>
+        <w:pStyle w:val="Contenu"/>
+      </w:pPr>
+      <w:r>
+        <w:rPr>
+          <w:noProof/>
+          <w:bdr w:val="none" w:sz="0" w:space="0" w:color="auto" w:frame="1"/>
+          <w:lang w:eastAsia="fr-FR"/>
+        </w:rPr>
+        <w:drawing>
+          <wp:inline distT="0" distB="0" distL="0" distR="0" wp14:anchorId="4C260A15" wp14:editId="0170C26B">
+            <wp:extent cx="5732780" cy="2632075"/>
+            <wp:effectExtent l="0" t="0" r="1270" b="0"/>
+            <wp:docPr id="4" name="Image 4" descr="https://lh6.googleusercontent.com/lhhCqf_WIW2tx2nKXzugYxPTwRk7Vj3VmSzH7tf3xJClJOrsrS8xSC-DY5A_k03P7E8fusut-9Y82W0ui4KovkXRqu1X3RvcMQLDeeoKdsr1kjQB7V6HtVGCkKVU4Db8oEAZft0m"/>
+            <wp:cNvGraphicFramePr>
+              <a:graphicFrameLocks xmlns:a="http://schemas.openxmlformats.org/drawingml/2006/main" noChangeAspect="1"/>
+            </wp:cNvGraphicFramePr>
+            <a:graphic xmlns:a="http://schemas.openxmlformats.org/drawingml/2006/main">
+              <a:graphicData uri="http://schemas.openxmlformats.org/drawingml/2006/picture">
+                <pic:pic xmlns:pic="http://schemas.openxmlformats.org/drawingml/2006/picture">
+                  <pic:nvPicPr>
+                    <pic:cNvPr id="0" name="Picture 1" descr="https://lh6.googleusercontent.com/lhhCqf_WIW2tx2nKXzugYxPTwRk7Vj3VmSzH7tf3xJClJOrsrS8xSC-DY5A_k03P7E8fusut-9Y82W0ui4KovkXRqu1X3RvcMQLDeeoKdsr1kjQB7V6HtVGCkKVU4Db8oEAZft0m"/>
+                    <pic:cNvPicPr>
+                      <a:picLocks noChangeAspect="1" noChangeArrowheads="1"/>
+                    </pic:cNvPicPr>
+                  </pic:nvPicPr>
+                  <pic:blipFill>
+                    <a:blip r:embed="rId13">
+                      <a:extLst>
+                        <a:ext uri="{28A0092B-C50C-407E-A947-70E740481C1C}">
+                          <a14:useLocalDpi xmlns:a14="http://schemas.microsoft.com/office/drawing/2010/main" val="0"/>
+                        </a:ext>
+                      </a:extLst>
+                    </a:blip>
+                    <a:srcRect/>
+                    <a:stretch>
+                      <a:fillRect/>
+                    </a:stretch>
+                  </pic:blipFill>
+                  <pic:spPr bwMode="auto">
+                    <a:xfrm>
+                      <a:off x="0" y="0"/>
+                      <a:ext cx="5732780" cy="2632075"/>
+                    </a:xfrm>
+                    <a:prstGeom prst="rect">
+                      <a:avLst/>
+                    </a:prstGeom>
+                    <a:noFill/>
+                    <a:ln>
+                      <a:noFill/>
+                    </a:ln>
+                  </pic:spPr>
+                </pic:pic>
+              </a:graphicData>
+            </a:graphic>
+          </wp:inline>
+        </w:drawing>
+      </w:r>
+    </w:p>
+    <w:p>
+      <w:pPr>
+        <w:pStyle w:val="Contenu"/>
+      </w:pPr>
+    </w:p>
+    <w:p>
+      <w:pPr>
+        <w:pStyle w:val="NormalWeb"/>
+        <w:spacing w:before="0" w:beforeAutospacing="0" w:after="0" w:afterAutospacing="0"/>
+      </w:pPr>
+      <w:r>
+        <w:rPr>
+          <w:rFonts w:ascii="Arial" w:hAnsi="Arial" w:cs="Arial"/>
+          <w:b/>
+          <w:bCs/>
+          <w:color w:val="000000"/>
+          <w:sz w:val="22"/>
+          <w:szCs w:val="22"/>
+          <w:u w:val="single"/>
+        </w:rPr>
+        <w:t xml:space="preserve">Capteurs </w:t>
+      </w:r>
+      <w:proofErr w:type="gramStart"/>
+      <w:r>
+        <w:rPr>
+          <w:rFonts w:ascii="Arial" w:hAnsi="Arial" w:cs="Arial"/>
+          <w:b/>
+          <w:bCs/>
+          <w:color w:val="000000"/>
+          <w:sz w:val="22"/>
+          <w:szCs w:val="22"/>
+          <w:u w:val="single"/>
+        </w:rPr>
+        <w:t>météo:</w:t>
+      </w:r>
+      <w:proofErr w:type="gramEnd"/>
+      <w:r>
+        <w:rPr>
+          <w:rFonts w:ascii="Arial" w:hAnsi="Arial" w:cs="Arial"/>
+          <w:color w:val="000000"/>
+          <w:sz w:val="22"/>
+          <w:szCs w:val="22"/>
+        </w:rPr>
+        <w:t xml:space="preserve"> Il s’agit d’un mât qui est constitué d’un capteur de vitesse de vent, un capteur d’orientation du vent et d’un capteur de pluviométrie.</w:t>
+      </w:r>
+    </w:p>
+    <w:p/>
+    <w:p>
+      <w:pPr>
+        <w:pStyle w:val="NormalWeb"/>
+        <w:spacing w:before="0" w:beforeAutospacing="0" w:after="0" w:afterAutospacing="0"/>
+      </w:pPr>
+      <w:r>
+        <w:rPr>
+          <w:rFonts w:ascii="Arial" w:hAnsi="Arial" w:cs="Arial"/>
+          <w:noProof/>
+          <w:color w:val="000000"/>
+          <w:sz w:val="22"/>
+          <w:szCs w:val="22"/>
+          <w:bdr w:val="none" w:sz="0" w:space="0" w:color="auto" w:frame="1"/>
+        </w:rPr>
+        <w:drawing>
+          <wp:inline distT="0" distB="0" distL="0" distR="0" wp14:anchorId="253641AE" wp14:editId="57EB7E19">
+            <wp:extent cx="572770" cy="191135"/>
+            <wp:effectExtent l="0" t="0" r="0" b="0"/>
+            <wp:docPr id="10" name="Image 10" descr="https://lh4.googleusercontent.com/zo1SSMT9TtucFMmzqauaBlrCZAzfbMcw3UaLrZO2U0UyxuKDwxyr1zCcY89biCmM5tpZ7YiQtTttQTg70dL7h9rhJWZnaYaEeQV07oa3uUqIniVuPnMwl_Z1nNbpZNUz18tS5I1M"/>
+            <wp:cNvGraphicFramePr>
+              <a:graphicFrameLocks xmlns:a="http://schemas.openxmlformats.org/drawingml/2006/main" noChangeAspect="1"/>
+            </wp:cNvGraphicFramePr>
+            <a:graphic xmlns:a="http://schemas.openxmlformats.org/drawingml/2006/main">
+              <a:graphicData uri="http://schemas.openxmlformats.org/drawingml/2006/picture">
+                <pic:pic xmlns:pic="http://schemas.openxmlformats.org/drawingml/2006/picture">
+                  <pic:nvPicPr>
+                    <pic:cNvPr id="0" name="Picture 3" descr="https://lh4.googleusercontent.com/zo1SSMT9TtucFMmzqauaBlrCZAzfbMcw3UaLrZO2U0UyxuKDwxyr1zCcY89biCmM5tpZ7YiQtTttQTg70dL7h9rhJWZnaYaEeQV07oa3uUqIniVuPnMwl_Z1nNbpZNUz18tS5I1M"/>
+                    <pic:cNvPicPr>
+                      <a:picLocks noChangeAspect="1" noChangeArrowheads="1"/>
+                    </pic:cNvPicPr>
+                  </pic:nvPicPr>
+                  <pic:blipFill>
+                    <a:blip r:embed="rId14">
+                      <a:extLst>
+                        <a:ext uri="{28A0092B-C50C-407E-A947-70E740481C1C}">
+                          <a14:useLocalDpi xmlns:a14="http://schemas.microsoft.com/office/drawing/2010/main" val="0"/>
+                        </a:ext>
+                      </a:extLst>
+                    </a:blip>
+                    <a:srcRect/>
+                    <a:stretch>
+                      <a:fillRect/>
+                    </a:stretch>
+                  </pic:blipFill>
+                  <pic:spPr bwMode="auto">
+                    <a:xfrm>
+                      <a:off x="0" y="0"/>
+                      <a:ext cx="572770" cy="191135"/>
+                    </a:xfrm>
+                    <a:prstGeom prst="rect">
+                      <a:avLst/>
+                    </a:prstGeom>
+                    <a:noFill/>
+                    <a:ln>
+                      <a:noFill/>
+                    </a:ln>
+                  </pic:spPr>
+                </pic:pic>
+              </a:graphicData>
+            </a:graphic>
+          </wp:inline>
+        </w:drawing>
+      </w:r>
+      <w:r>
+        <w:rPr>
+          <w:rFonts w:ascii="Arial" w:hAnsi="Arial" w:cs="Arial"/>
+          <w:color w:val="000000"/>
+          <w:sz w:val="22"/>
+          <w:szCs w:val="22"/>
+        </w:rPr>
+        <w:t>Communication RJ45</w:t>
+      </w:r>
+    </w:p>
+    <w:p/>
+    <w:p>
+      <w:pPr>
+        <w:pStyle w:val="NormalWeb"/>
+        <w:spacing w:before="0" w:beforeAutospacing="0" w:after="0" w:afterAutospacing="0"/>
+      </w:pPr>
+      <w:proofErr w:type="spellStart"/>
+      <w:r>
+        <w:rPr>
+          <w:rFonts w:ascii="Arial" w:hAnsi="Arial" w:cs="Arial"/>
+          <w:b/>
+          <w:bCs/>
+          <w:color w:val="000000"/>
+          <w:sz w:val="22"/>
+          <w:szCs w:val="22"/>
+          <w:u w:val="single"/>
+        </w:rPr>
+        <w:t>Sparkfun</w:t>
+      </w:r>
+      <w:proofErr w:type="spellEnd"/>
+      <w:r>
+        <w:rPr>
+          <w:rFonts w:ascii="Arial" w:hAnsi="Arial" w:cs="Arial"/>
+          <w:b/>
+          <w:bCs/>
+          <w:color w:val="000000"/>
+          <w:sz w:val="22"/>
+          <w:szCs w:val="22"/>
+          <w:u w:val="single"/>
+        </w:rPr>
+        <w:t xml:space="preserve"> </w:t>
+      </w:r>
+      <w:proofErr w:type="spellStart"/>
+      <w:r>
+        <w:rPr>
+          <w:rFonts w:ascii="Arial" w:hAnsi="Arial" w:cs="Arial"/>
+          <w:b/>
+          <w:bCs/>
+          <w:color w:val="000000"/>
+          <w:sz w:val="22"/>
+          <w:szCs w:val="22"/>
+          <w:u w:val="single"/>
+        </w:rPr>
+        <w:t>weather</w:t>
+      </w:r>
+      <w:proofErr w:type="spellEnd"/>
+      <w:r>
+        <w:rPr>
+          <w:rFonts w:ascii="Arial" w:hAnsi="Arial" w:cs="Arial"/>
+          <w:b/>
+          <w:bCs/>
+          <w:color w:val="000000"/>
+          <w:sz w:val="22"/>
+          <w:szCs w:val="22"/>
+          <w:u w:val="single"/>
+        </w:rPr>
+        <w:t xml:space="preserve"> </w:t>
+      </w:r>
+      <w:proofErr w:type="spellStart"/>
+      <w:proofErr w:type="gramStart"/>
+      <w:r>
+        <w:rPr>
+          <w:rFonts w:ascii="Arial" w:hAnsi="Arial" w:cs="Arial"/>
+          <w:b/>
+          <w:bCs/>
+          <w:color w:val="000000"/>
+          <w:sz w:val="22"/>
+          <w:szCs w:val="22"/>
+          <w:u w:val="single"/>
+        </w:rPr>
+        <w:t>shield</w:t>
+      </w:r>
+      <w:proofErr w:type="spellEnd"/>
+      <w:r>
+        <w:rPr>
+          <w:rFonts w:ascii="Arial" w:hAnsi="Arial" w:cs="Arial"/>
+          <w:b/>
+          <w:bCs/>
+          <w:color w:val="000000"/>
+          <w:sz w:val="22"/>
+          <w:szCs w:val="22"/>
+          <w:u w:val="single"/>
+        </w:rPr>
+        <w:t>:</w:t>
+      </w:r>
+      <w:proofErr w:type="gramEnd"/>
+      <w:r>
+        <w:rPr>
+          <w:rFonts w:ascii="Arial" w:hAnsi="Arial" w:cs="Arial"/>
+          <w:color w:val="000000"/>
+          <w:sz w:val="22"/>
+          <w:szCs w:val="22"/>
+        </w:rPr>
+        <w:t xml:space="preserve"> Carte électronique programmable avec deux ports RJ45, un capteur d’humidité et température (</w:t>
+      </w:r>
+      <w:r>
+        <w:rPr>
+          <w:rFonts w:ascii="Arial" w:hAnsi="Arial" w:cs="Arial"/>
+          <w:i/>
+          <w:iCs/>
+          <w:color w:val="000000"/>
+          <w:sz w:val="22"/>
+          <w:szCs w:val="22"/>
+        </w:rPr>
+        <w:t xml:space="preserve">réf: </w:t>
+      </w:r>
+      <w:r>
+        <w:rPr>
+          <w:rFonts w:ascii="Arial" w:hAnsi="Arial" w:cs="Arial"/>
+          <w:i/>
+          <w:iCs/>
+          <w:color w:val="000000"/>
+          <w:sz w:val="22"/>
+          <w:szCs w:val="22"/>
+          <w:shd w:val="clear" w:color="auto" w:fill="FFFFFF"/>
+        </w:rPr>
+        <w:t>Si7021)</w:t>
+      </w:r>
+      <w:r>
+        <w:rPr>
+          <w:rFonts w:ascii="Arial" w:hAnsi="Arial" w:cs="Arial"/>
+          <w:color w:val="000000"/>
+          <w:sz w:val="22"/>
+          <w:szCs w:val="22"/>
+          <w:shd w:val="clear" w:color="auto" w:fill="FFFFFF"/>
+        </w:rPr>
+        <w:t xml:space="preserve">, un capteur de pression, </w:t>
+      </w:r>
+      <w:r>
+        <w:rPr>
+          <w:rFonts w:ascii="Arial" w:hAnsi="Arial" w:cs="Arial"/>
+          <w:i/>
+          <w:iCs/>
+          <w:color w:val="000000"/>
+          <w:sz w:val="22"/>
+          <w:szCs w:val="22"/>
+          <w:shd w:val="clear" w:color="auto" w:fill="FFFFFF"/>
+        </w:rPr>
+        <w:t>(réf: MPL3115A2)</w:t>
+      </w:r>
+      <w:r>
+        <w:rPr>
+          <w:rFonts w:ascii="Arial" w:hAnsi="Arial" w:cs="Arial"/>
+          <w:color w:val="000000"/>
+          <w:sz w:val="22"/>
+          <w:szCs w:val="22"/>
+          <w:shd w:val="clear" w:color="auto" w:fill="FFFFFF"/>
+        </w:rPr>
+        <w:t xml:space="preserve"> et d’un capteur de luminosité </w:t>
+      </w:r>
+      <w:r>
+        <w:rPr>
+          <w:rFonts w:ascii="Arial" w:hAnsi="Arial" w:cs="Arial"/>
+          <w:i/>
+          <w:iCs/>
+          <w:color w:val="000000"/>
+          <w:sz w:val="22"/>
+          <w:szCs w:val="22"/>
+          <w:shd w:val="clear" w:color="auto" w:fill="FFFFFF"/>
+        </w:rPr>
+        <w:t>(réf: ALS-PT19).</w:t>
+      </w:r>
+    </w:p>
+    <w:p/>
+    <w:p>
+      <w:pPr>
+        <w:pStyle w:val="NormalWeb"/>
+        <w:spacing w:before="0" w:beforeAutospacing="0" w:after="0" w:afterAutospacing="0"/>
+      </w:pPr>
+      <w:r>
+        <w:rPr>
+          <w:rFonts w:ascii="Arial" w:hAnsi="Arial" w:cs="Arial"/>
+          <w:noProof/>
+          <w:color w:val="000000"/>
+          <w:sz w:val="22"/>
+          <w:szCs w:val="22"/>
+          <w:bdr w:val="none" w:sz="0" w:space="0" w:color="auto" w:frame="1"/>
+          <w:shd w:val="clear" w:color="auto" w:fill="FFFFFF"/>
+        </w:rPr>
+        <w:drawing>
+          <wp:inline distT="0" distB="0" distL="0" distR="0" wp14:anchorId="2D827E36" wp14:editId="72742CEE">
+            <wp:extent cx="604520" cy="191135"/>
+            <wp:effectExtent l="0" t="0" r="5080" b="0"/>
+            <wp:docPr id="9" name="Image 9" descr="https://lh5.googleusercontent.com/afN1EhbKD_vbKKFY-DAbWJuO9rX6TBaj3EBMlHc3caATMHpa8Z0QHkuL-RawKqGTPaeQf9dycYruEFbG-g0llR_qX6Zllvp7o26Oc72i3fiqHSkGEXd3ggumgxZ6wJVbfUsO1ijq"/>
+            <wp:cNvGraphicFramePr>
+              <a:graphicFrameLocks xmlns:a="http://schemas.openxmlformats.org/drawingml/2006/main" noChangeAspect="1"/>
+            </wp:cNvGraphicFramePr>
+            <a:graphic xmlns:a="http://schemas.openxmlformats.org/drawingml/2006/main">
+              <a:graphicData uri="http://schemas.openxmlformats.org/drawingml/2006/picture">
+                <pic:pic xmlns:pic="http://schemas.openxmlformats.org/drawingml/2006/picture">
+                  <pic:nvPicPr>
+                    <pic:cNvPr id="0" name="Picture 4" descr="https://lh5.googleusercontent.com/afN1EhbKD_vbKKFY-DAbWJuO9rX6TBaj3EBMlHc3caATMHpa8Z0QHkuL-RawKqGTPaeQf9dycYruEFbG-g0llR_qX6Zllvp7o26Oc72i3fiqHSkGEXd3ggumgxZ6wJVbfUsO1ijq"/>
+                    <pic:cNvPicPr>
+                      <a:picLocks noChangeAspect="1" noChangeArrowheads="1"/>
+                    </pic:cNvPicPr>
+                  </pic:nvPicPr>
+                  <pic:blipFill>
+                    <a:blip r:embed="rId15">
+                      <a:extLst>
+                        <a:ext uri="{28A0092B-C50C-407E-A947-70E740481C1C}">
+                          <a14:useLocalDpi xmlns:a14="http://schemas.microsoft.com/office/drawing/2010/main" val="0"/>
+                        </a:ext>
+                      </a:extLst>
+                    </a:blip>
+                    <a:srcRect/>
+                    <a:stretch>
+                      <a:fillRect/>
+                    </a:stretch>
+                  </pic:blipFill>
+                  <pic:spPr bwMode="auto">
+                    <a:xfrm>
+                      <a:off x="0" y="0"/>
+                      <a:ext cx="604520" cy="191135"/>
+                    </a:xfrm>
+                    <a:prstGeom prst="rect">
+                      <a:avLst/>
+                    </a:prstGeom>
+                    <a:noFill/>
+                    <a:ln>
+                      <a:noFill/>
+                    </a:ln>
+                  </pic:spPr>
+                </pic:pic>
+              </a:graphicData>
+            </a:graphic>
+          </wp:inline>
+        </w:drawing>
+      </w:r>
+      <w:r>
+        <w:rPr>
+          <w:rFonts w:ascii="Arial" w:hAnsi="Arial" w:cs="Arial"/>
+          <w:color w:val="000000"/>
+          <w:sz w:val="22"/>
+          <w:szCs w:val="22"/>
+          <w:shd w:val="clear" w:color="auto" w:fill="FFFFFF"/>
+        </w:rPr>
+        <w:t>Communication filaire</w:t>
+      </w:r>
+    </w:p>
+    <w:p/>
+    <w:p>
+      <w:pPr>
+        <w:pStyle w:val="NormalWeb"/>
+        <w:spacing w:before="0" w:beforeAutospacing="0" w:after="0" w:afterAutospacing="0"/>
+      </w:pPr>
+      <w:r>
+        <w:rPr>
+          <w:rFonts w:ascii="Arial" w:hAnsi="Arial" w:cs="Arial"/>
+          <w:b/>
+          <w:bCs/>
+          <w:color w:val="000000"/>
+          <w:sz w:val="22"/>
+          <w:szCs w:val="22"/>
+          <w:u w:val="single"/>
+          <w:shd w:val="clear" w:color="auto" w:fill="FFFFFF"/>
+        </w:rPr>
+        <w:t xml:space="preserve">UCA </w:t>
+      </w:r>
+      <w:proofErr w:type="spellStart"/>
+      <w:r>
+        <w:rPr>
+          <w:rFonts w:ascii="Arial" w:hAnsi="Arial" w:cs="Arial"/>
+          <w:b/>
+          <w:bCs/>
+          <w:color w:val="000000"/>
+          <w:sz w:val="22"/>
+          <w:szCs w:val="22"/>
+          <w:u w:val="single"/>
+          <w:shd w:val="clear" w:color="auto" w:fill="FFFFFF"/>
+        </w:rPr>
+        <w:t>LoRa</w:t>
+      </w:r>
+      <w:proofErr w:type="spellEnd"/>
+      <w:r>
+        <w:rPr>
+          <w:rFonts w:ascii="Arial" w:hAnsi="Arial" w:cs="Arial"/>
+          <w:b/>
+          <w:bCs/>
+          <w:color w:val="000000"/>
+          <w:sz w:val="22"/>
+          <w:szCs w:val="22"/>
+          <w:u w:val="single"/>
+          <w:shd w:val="clear" w:color="auto" w:fill="FFFFFF"/>
+        </w:rPr>
+        <w:t xml:space="preserve"> </w:t>
+      </w:r>
+      <w:proofErr w:type="gramStart"/>
+      <w:r>
+        <w:rPr>
+          <w:rFonts w:ascii="Arial" w:hAnsi="Arial" w:cs="Arial"/>
+          <w:b/>
+          <w:bCs/>
+          <w:color w:val="000000"/>
+          <w:sz w:val="22"/>
+          <w:szCs w:val="22"/>
+          <w:u w:val="single"/>
+          <w:shd w:val="clear" w:color="auto" w:fill="FFFFFF"/>
+        </w:rPr>
+        <w:t>Sender:</w:t>
+      </w:r>
+      <w:proofErr w:type="gramEnd"/>
+      <w:r>
+        <w:rPr>
+          <w:rFonts w:ascii="Arial" w:hAnsi="Arial" w:cs="Arial"/>
+          <w:color w:val="000000"/>
+          <w:sz w:val="22"/>
+          <w:szCs w:val="22"/>
+          <w:shd w:val="clear" w:color="auto" w:fill="FFFFFF"/>
+        </w:rPr>
+        <w:t xml:space="preserve"> Carte contenant un module </w:t>
+      </w:r>
+      <w:proofErr w:type="spellStart"/>
+      <w:r>
+        <w:rPr>
+          <w:rFonts w:ascii="Arial" w:hAnsi="Arial" w:cs="Arial"/>
+          <w:color w:val="000000"/>
+          <w:sz w:val="22"/>
+          <w:szCs w:val="22"/>
+          <w:shd w:val="clear" w:color="auto" w:fill="FFFFFF"/>
+        </w:rPr>
+        <w:t>LoRa</w:t>
+      </w:r>
+      <w:proofErr w:type="spellEnd"/>
+      <w:r>
+        <w:rPr>
+          <w:rFonts w:ascii="Arial" w:hAnsi="Arial" w:cs="Arial"/>
+          <w:color w:val="000000"/>
+          <w:sz w:val="22"/>
+          <w:szCs w:val="22"/>
+          <w:shd w:val="clear" w:color="auto" w:fill="FFFFFF"/>
+        </w:rPr>
+        <w:t xml:space="preserve"> et permettant d’envoyer des données.</w:t>
+      </w:r>
+    </w:p>
+    <w:p/>
+    <w:p>
+      <w:pPr>
+        <w:pStyle w:val="NormalWeb"/>
+        <w:spacing w:before="0" w:beforeAutospacing="0" w:after="0" w:afterAutospacing="0"/>
+      </w:pPr>
+      <w:r>
+        <w:rPr>
+          <w:rFonts w:ascii="Arial" w:hAnsi="Arial" w:cs="Arial"/>
+          <w:noProof/>
+          <w:color w:val="000000"/>
+          <w:sz w:val="22"/>
+          <w:szCs w:val="22"/>
+          <w:bdr w:val="none" w:sz="0" w:space="0" w:color="auto" w:frame="1"/>
+          <w:shd w:val="clear" w:color="auto" w:fill="FFFFFF"/>
+        </w:rPr>
+        <w:drawing>
+          <wp:inline distT="0" distB="0" distL="0" distR="0" wp14:anchorId="0230BAD5" wp14:editId="49F1AB13">
+            <wp:extent cx="501015" cy="492760"/>
+            <wp:effectExtent l="0" t="0" r="0" b="2540"/>
+            <wp:docPr id="7" name="Image 7" descr="https://lh4.googleusercontent.com/5KsJLOn902qwPuYw9_qgG45dbY58WbDfBJN-WK2vlgEIVxjFcygHjGChjkBqAO6JM856PokjFVX2HXF_oG2FHYNZ9yw45IYCGOeFhBHmYhKtvTodqhJxAVNpzWd9_ntljRyiWLab"/>
+            <wp:cNvGraphicFramePr>
+              <a:graphicFrameLocks xmlns:a="http://schemas.openxmlformats.org/drawingml/2006/main" noChangeAspect="1"/>
+            </wp:cNvGraphicFramePr>
+            <a:graphic xmlns:a="http://schemas.openxmlformats.org/drawingml/2006/main">
+              <a:graphicData uri="http://schemas.openxmlformats.org/drawingml/2006/picture">
+                <pic:pic xmlns:pic="http://schemas.openxmlformats.org/drawingml/2006/picture">
+                  <pic:nvPicPr>
+                    <pic:cNvPr id="0" name="Picture 5" descr="https://lh4.googleusercontent.com/5KsJLOn902qwPuYw9_qgG45dbY58WbDfBJN-WK2vlgEIVxjFcygHjGChjkBqAO6JM856PokjFVX2HXF_oG2FHYNZ9yw45IYCGOeFhBHmYhKtvTodqhJxAVNpzWd9_ntljRyiWLab"/>
+                    <pic:cNvPicPr>
+                      <a:picLocks noChangeAspect="1" noChangeArrowheads="1"/>
+                    </pic:cNvPicPr>
+                  </pic:nvPicPr>
+                  <pic:blipFill>
+                    <a:blip r:embed="rId16">
+                      <a:extLst>
+                        <a:ext uri="{28A0092B-C50C-407E-A947-70E740481C1C}">
+                          <a14:useLocalDpi xmlns:a14="http://schemas.microsoft.com/office/drawing/2010/main" val="0"/>
+                        </a:ext>
+                      </a:extLst>
+                    </a:blip>
+                    <a:srcRect/>
+                    <a:stretch>
+                      <a:fillRect/>
+                    </a:stretch>
+                  </pic:blipFill>
+                  <pic:spPr bwMode="auto">
+                    <a:xfrm>
+                      <a:off x="0" y="0"/>
+                      <a:ext cx="501015" cy="492760"/>
+                    </a:xfrm>
+                    <a:prstGeom prst="rect">
+                      <a:avLst/>
+                    </a:prstGeom>
+                    <a:noFill/>
+                    <a:ln>
+                      <a:noFill/>
+                    </a:ln>
+                  </pic:spPr>
+                </pic:pic>
+              </a:graphicData>
+            </a:graphic>
+          </wp:inline>
+        </w:drawing>
+      </w:r>
+      <w:r>
+        <w:rPr>
+          <w:rFonts w:ascii="Arial" w:hAnsi="Arial" w:cs="Arial"/>
+          <w:color w:val="000000"/>
+          <w:sz w:val="22"/>
+          <w:szCs w:val="22"/>
+          <w:shd w:val="clear" w:color="auto" w:fill="FFFFFF"/>
+        </w:rPr>
+        <w:t xml:space="preserve">Communication </w:t>
+      </w:r>
+      <w:proofErr w:type="spellStart"/>
+      <w:r>
+        <w:rPr>
+          <w:rFonts w:ascii="Arial" w:hAnsi="Arial" w:cs="Arial"/>
+          <w:color w:val="000000"/>
+          <w:sz w:val="22"/>
+          <w:szCs w:val="22"/>
+          <w:shd w:val="clear" w:color="auto" w:fill="FFFFFF"/>
+        </w:rPr>
+        <w:t>LoRa</w:t>
+      </w:r>
+      <w:proofErr w:type="spellEnd"/>
+    </w:p>
+    <w:p/>
+    <w:p>
+      <w:pPr>
+        <w:pStyle w:val="NormalWeb"/>
+        <w:spacing w:before="0" w:beforeAutospacing="0" w:after="0" w:afterAutospacing="0"/>
+      </w:pPr>
+      <w:r>
+        <w:rPr>
+          <w:rFonts w:ascii="Arial" w:hAnsi="Arial" w:cs="Arial"/>
+          <w:b/>
+          <w:bCs/>
+          <w:color w:val="000000"/>
+          <w:sz w:val="22"/>
+          <w:szCs w:val="22"/>
+          <w:u w:val="single"/>
+          <w:shd w:val="clear" w:color="auto" w:fill="FFFFFF"/>
+        </w:rPr>
+        <w:t xml:space="preserve">UCA </w:t>
+      </w:r>
+      <w:proofErr w:type="spellStart"/>
+      <w:r>
+        <w:rPr>
+          <w:rFonts w:ascii="Arial" w:hAnsi="Arial" w:cs="Arial"/>
+          <w:b/>
+          <w:bCs/>
+          <w:color w:val="000000"/>
+          <w:sz w:val="22"/>
+          <w:szCs w:val="22"/>
+          <w:u w:val="single"/>
+          <w:shd w:val="clear" w:color="auto" w:fill="FFFFFF"/>
+        </w:rPr>
+        <w:t>LoRa</w:t>
+      </w:r>
+      <w:proofErr w:type="spellEnd"/>
+      <w:r>
+        <w:rPr>
+          <w:rFonts w:ascii="Arial" w:hAnsi="Arial" w:cs="Arial"/>
+          <w:b/>
+          <w:bCs/>
+          <w:color w:val="000000"/>
+          <w:sz w:val="22"/>
+          <w:szCs w:val="22"/>
+          <w:u w:val="single"/>
+          <w:shd w:val="clear" w:color="auto" w:fill="FFFFFF"/>
+        </w:rPr>
+        <w:t xml:space="preserve"> </w:t>
+      </w:r>
+      <w:proofErr w:type="spellStart"/>
+      <w:proofErr w:type="gramStart"/>
+      <w:r>
+        <w:rPr>
+          <w:rFonts w:ascii="Arial" w:hAnsi="Arial" w:cs="Arial"/>
+          <w:b/>
+          <w:bCs/>
+          <w:color w:val="000000"/>
+          <w:sz w:val="22"/>
+          <w:szCs w:val="22"/>
+          <w:u w:val="single"/>
+          <w:shd w:val="clear" w:color="auto" w:fill="FFFFFF"/>
+        </w:rPr>
+        <w:t>receiver</w:t>
+      </w:r>
+      <w:proofErr w:type="spellEnd"/>
+      <w:r>
+        <w:rPr>
+          <w:rFonts w:ascii="Arial" w:hAnsi="Arial" w:cs="Arial"/>
+          <w:b/>
+          <w:bCs/>
+          <w:color w:val="000000"/>
+          <w:sz w:val="22"/>
+          <w:szCs w:val="22"/>
+          <w:u w:val="single"/>
+          <w:shd w:val="clear" w:color="auto" w:fill="FFFFFF"/>
+        </w:rPr>
+        <w:t>:</w:t>
+      </w:r>
+      <w:proofErr w:type="gramEnd"/>
+      <w:r>
+        <w:rPr>
+          <w:rFonts w:ascii="Arial" w:hAnsi="Arial" w:cs="Arial"/>
+          <w:color w:val="000000"/>
+          <w:sz w:val="22"/>
+          <w:szCs w:val="22"/>
+          <w:shd w:val="clear" w:color="auto" w:fill="FFFFFF"/>
+        </w:rPr>
+        <w:t xml:space="preserve"> Carte contenant un module </w:t>
+      </w:r>
+      <w:proofErr w:type="spellStart"/>
+      <w:r>
+        <w:rPr>
+          <w:rFonts w:ascii="Arial" w:hAnsi="Arial" w:cs="Arial"/>
+          <w:color w:val="000000"/>
+          <w:sz w:val="22"/>
+          <w:szCs w:val="22"/>
+          <w:shd w:val="clear" w:color="auto" w:fill="FFFFFF"/>
+        </w:rPr>
+        <w:t>LoRa</w:t>
+      </w:r>
+      <w:proofErr w:type="spellEnd"/>
+      <w:r>
+        <w:rPr>
+          <w:rFonts w:ascii="Arial" w:hAnsi="Arial" w:cs="Arial"/>
+          <w:color w:val="000000"/>
+          <w:sz w:val="22"/>
+          <w:szCs w:val="22"/>
+          <w:shd w:val="clear" w:color="auto" w:fill="FFFFFF"/>
+        </w:rPr>
+        <w:t xml:space="preserve"> et permettant de recevoir des données.</w:t>
+      </w:r>
+    </w:p>
+    <w:p/>
+    <w:p>
+      <w:pPr>
+        <w:pStyle w:val="NormalWeb"/>
+        <w:spacing w:before="0" w:beforeAutospacing="0" w:after="0" w:afterAutospacing="0"/>
+      </w:pPr>
+      <w:proofErr w:type="spellStart"/>
+      <w:r>
+        <w:rPr>
+          <w:rFonts w:ascii="Arial" w:hAnsi="Arial" w:cs="Arial"/>
+          <w:b/>
+          <w:bCs/>
+          <w:color w:val="000000"/>
+          <w:sz w:val="22"/>
+          <w:szCs w:val="22"/>
+          <w:u w:val="single"/>
+          <w:shd w:val="clear" w:color="auto" w:fill="FFFFFF"/>
+        </w:rPr>
+        <w:t>Raspberry</w:t>
+      </w:r>
+      <w:proofErr w:type="spellEnd"/>
+      <w:r>
+        <w:rPr>
+          <w:rFonts w:ascii="Arial" w:hAnsi="Arial" w:cs="Arial"/>
+          <w:b/>
+          <w:bCs/>
+          <w:color w:val="000000"/>
+          <w:sz w:val="22"/>
+          <w:szCs w:val="22"/>
+          <w:u w:val="single"/>
+          <w:shd w:val="clear" w:color="auto" w:fill="FFFFFF"/>
+        </w:rPr>
+        <w:t xml:space="preserve"> pi3:</w:t>
+      </w:r>
+      <w:r>
+        <w:rPr>
+          <w:rFonts w:ascii="Arial" w:hAnsi="Arial" w:cs="Arial"/>
+          <w:color w:val="000000"/>
+          <w:sz w:val="22"/>
+          <w:szCs w:val="22"/>
+          <w:shd w:val="clear" w:color="auto" w:fill="FFFFFF"/>
+        </w:rPr>
+        <w:t xml:space="preserve"> Le </w:t>
+      </w:r>
+      <w:proofErr w:type="spellStart"/>
+      <w:r>
+        <w:rPr>
+          <w:rFonts w:ascii="Arial" w:hAnsi="Arial" w:cs="Arial"/>
+          <w:color w:val="000000"/>
+          <w:sz w:val="22"/>
+          <w:szCs w:val="22"/>
+          <w:shd w:val="clear" w:color="auto" w:fill="FFFFFF"/>
+        </w:rPr>
+        <w:t>Raspberry</w:t>
+      </w:r>
+      <w:proofErr w:type="spellEnd"/>
+      <w:r>
+        <w:rPr>
+          <w:rFonts w:ascii="Arial" w:hAnsi="Arial" w:cs="Arial"/>
+          <w:color w:val="000000"/>
+          <w:sz w:val="22"/>
+          <w:szCs w:val="22"/>
+          <w:shd w:val="clear" w:color="auto" w:fill="FFFFFF"/>
+        </w:rPr>
+        <w:t xml:space="preserve"> Pi est un </w:t>
+      </w:r>
+      <w:hyperlink r:id="rId17" w:history="1">
+        <w:r>
+          <w:rPr>
+            <w:rStyle w:val="Lienhypertexte"/>
+            <w:rFonts w:ascii="Arial" w:hAnsi="Arial" w:cs="Arial"/>
+            <w:color w:val="000000"/>
+            <w:sz w:val="22"/>
+            <w:szCs w:val="22"/>
+            <w:shd w:val="clear" w:color="auto" w:fill="FFFFFF"/>
+          </w:rPr>
+          <w:t>nano-ordinateur</w:t>
+        </w:r>
+      </w:hyperlink>
+      <w:r>
+        <w:rPr>
+          <w:rFonts w:ascii="Arial" w:hAnsi="Arial" w:cs="Arial"/>
+          <w:color w:val="000000"/>
+          <w:sz w:val="22"/>
+          <w:szCs w:val="22"/>
+          <w:shd w:val="clear" w:color="auto" w:fill="FFFFFF"/>
+        </w:rPr>
+        <w:t xml:space="preserve"> </w:t>
+      </w:r>
+      <w:hyperlink r:id="rId18" w:history="1">
+        <w:proofErr w:type="spellStart"/>
+        <w:r>
+          <w:rPr>
+            <w:rStyle w:val="Lienhypertexte"/>
+            <w:rFonts w:ascii="Arial" w:hAnsi="Arial" w:cs="Arial"/>
+            <w:color w:val="000000"/>
+            <w:sz w:val="22"/>
+            <w:szCs w:val="22"/>
+            <w:shd w:val="clear" w:color="auto" w:fill="FFFFFF"/>
+          </w:rPr>
+          <w:t>monocarte</w:t>
+        </w:r>
+        <w:proofErr w:type="spellEnd"/>
+      </w:hyperlink>
+      <w:r>
+        <w:rPr>
+          <w:rFonts w:ascii="Arial" w:hAnsi="Arial" w:cs="Arial"/>
+          <w:color w:val="000000"/>
+          <w:sz w:val="22"/>
+          <w:szCs w:val="22"/>
+          <w:shd w:val="clear" w:color="auto" w:fill="FFFFFF"/>
+        </w:rPr>
+        <w:t xml:space="preserve"> à </w:t>
+      </w:r>
+      <w:hyperlink r:id="rId19" w:history="1">
+        <w:r>
+          <w:rPr>
+            <w:rStyle w:val="Lienhypertexte"/>
+            <w:rFonts w:ascii="Arial" w:hAnsi="Arial" w:cs="Arial"/>
+            <w:color w:val="000000"/>
+            <w:sz w:val="22"/>
+            <w:szCs w:val="22"/>
+            <w:shd w:val="clear" w:color="auto" w:fill="FFFFFF"/>
+          </w:rPr>
+          <w:t>processeur ARM</w:t>
+        </w:r>
+      </w:hyperlink>
+      <w:r>
+        <w:rPr>
+          <w:rFonts w:ascii="Arial" w:hAnsi="Arial" w:cs="Arial"/>
+          <w:color w:val="000000"/>
+          <w:sz w:val="22"/>
+          <w:szCs w:val="22"/>
+          <w:shd w:val="clear" w:color="auto" w:fill="FFFFFF"/>
+        </w:rPr>
+        <w:t xml:space="preserve"> conçu par des professeurs du département informatique de l'</w:t>
+      </w:r>
+      <w:hyperlink r:id="rId20" w:history="1">
+        <w:r>
+          <w:rPr>
+            <w:rStyle w:val="Lienhypertexte"/>
+            <w:rFonts w:ascii="Arial" w:hAnsi="Arial" w:cs="Arial"/>
+            <w:color w:val="000000"/>
+            <w:sz w:val="22"/>
+            <w:szCs w:val="22"/>
+            <w:shd w:val="clear" w:color="auto" w:fill="FFFFFF"/>
+          </w:rPr>
+          <w:t>université de Cambridge</w:t>
+        </w:r>
+      </w:hyperlink>
+      <w:r>
+        <w:rPr>
+          <w:rFonts w:ascii="Arial" w:hAnsi="Arial" w:cs="Arial"/>
+          <w:color w:val="000000"/>
+          <w:sz w:val="22"/>
+          <w:szCs w:val="22"/>
+          <w:shd w:val="clear" w:color="auto" w:fill="FFFFFF"/>
+        </w:rPr>
+        <w:t xml:space="preserve"> dans le cadre de la </w:t>
+      </w:r>
+      <w:hyperlink r:id="rId21" w:history="1">
+        <w:r>
+          <w:rPr>
+            <w:rStyle w:val="Lienhypertexte"/>
+            <w:rFonts w:ascii="Arial" w:hAnsi="Arial" w:cs="Arial"/>
+            <w:color w:val="000000"/>
+            <w:sz w:val="22"/>
+            <w:szCs w:val="22"/>
+            <w:shd w:val="clear" w:color="auto" w:fill="FFFFFF"/>
+          </w:rPr>
+          <w:t xml:space="preserve">fondation </w:t>
+        </w:r>
+        <w:proofErr w:type="spellStart"/>
+        <w:r>
+          <w:rPr>
+            <w:rStyle w:val="Lienhypertexte"/>
+            <w:rFonts w:ascii="Arial" w:hAnsi="Arial" w:cs="Arial"/>
+            <w:color w:val="000000"/>
+            <w:sz w:val="22"/>
+            <w:szCs w:val="22"/>
+            <w:shd w:val="clear" w:color="auto" w:fill="FFFFFF"/>
+          </w:rPr>
+          <w:t>Raspberry</w:t>
+        </w:r>
+        <w:proofErr w:type="spellEnd"/>
+        <w:r>
+          <w:rPr>
+            <w:rStyle w:val="Lienhypertexte"/>
+            <w:rFonts w:ascii="Arial" w:hAnsi="Arial" w:cs="Arial"/>
+            <w:color w:val="000000"/>
+            <w:sz w:val="22"/>
+            <w:szCs w:val="22"/>
+            <w:shd w:val="clear" w:color="auto" w:fill="FFFFFF"/>
+          </w:rPr>
+          <w:t xml:space="preserve"> Pi</w:t>
+        </w:r>
+      </w:hyperlink>
+      <w:r>
+        <w:rPr>
+          <w:rFonts w:ascii="Arial" w:hAnsi="Arial" w:cs="Arial"/>
+          <w:color w:val="000000"/>
+          <w:sz w:val="22"/>
+          <w:szCs w:val="22"/>
+          <w:shd w:val="clear" w:color="auto" w:fill="FFFFFF"/>
+        </w:rPr>
+        <w:t xml:space="preserve"> </w:t>
+      </w:r>
+      <w:r>
+        <w:rPr>
+          <w:rFonts w:ascii="Arial" w:hAnsi="Arial" w:cs="Arial"/>
+          <w:i/>
+          <w:iCs/>
+          <w:color w:val="000000"/>
+          <w:sz w:val="22"/>
+          <w:szCs w:val="22"/>
+          <w:shd w:val="clear" w:color="auto" w:fill="FFFFFF"/>
+        </w:rPr>
+        <w:t xml:space="preserve">(source: </w:t>
+      </w:r>
+      <w:proofErr w:type="spellStart"/>
+      <w:r>
+        <w:rPr>
+          <w:rFonts w:ascii="Arial" w:hAnsi="Arial" w:cs="Arial"/>
+          <w:i/>
+          <w:iCs/>
+          <w:color w:val="000000"/>
+          <w:sz w:val="22"/>
+          <w:szCs w:val="22"/>
+          <w:shd w:val="clear" w:color="auto" w:fill="FFFFFF"/>
+        </w:rPr>
+        <w:t>wikipedia</w:t>
+      </w:r>
+      <w:proofErr w:type="spellEnd"/>
+      <w:r>
+        <w:rPr>
+          <w:rFonts w:ascii="Arial" w:hAnsi="Arial" w:cs="Arial"/>
+          <w:i/>
+          <w:iCs/>
+          <w:color w:val="000000"/>
+          <w:sz w:val="22"/>
+          <w:szCs w:val="22"/>
+          <w:shd w:val="clear" w:color="auto" w:fill="FFFFFF"/>
+        </w:rPr>
+        <w:t>).</w:t>
+      </w:r>
+    </w:p>
+    <w:p/>
+    <w:p>
+      <w:pPr>
+        <w:pStyle w:val="NormalWeb"/>
+        <w:spacing w:before="0" w:beforeAutospacing="0" w:after="0" w:afterAutospacing="0"/>
+      </w:pPr>
+      <w:r>
+        <w:rPr>
+          <w:rFonts w:ascii="Arial" w:hAnsi="Arial" w:cs="Arial"/>
+          <w:noProof/>
+          <w:color w:val="000000"/>
+          <w:sz w:val="22"/>
+          <w:szCs w:val="22"/>
+          <w:bdr w:val="none" w:sz="0" w:space="0" w:color="auto" w:frame="1"/>
+          <w:shd w:val="clear" w:color="auto" w:fill="FFFFFF"/>
+        </w:rPr>
+        <w:drawing>
+          <wp:inline distT="0" distB="0" distL="0" distR="0" wp14:anchorId="227C2F5C" wp14:editId="2A1CDE26">
+            <wp:extent cx="668020" cy="182880"/>
+            <wp:effectExtent l="0" t="0" r="0" b="7620"/>
+            <wp:docPr id="6" name="Image 6" descr="https://lh6.googleusercontent.com/fyxwr48vxvPVca7xVCJqwZmu8VxaSOnzRjghwZ_bhxeMcf1I8QcoSSxUuWpbI-ZBJ-8JNAJMOe-e7y-4JmybBTcMPjuLlXKHCrclWX4uLFGK4ZgMJsUzPN1XIVs0XWRnaurgwjjA"/>
+            <wp:cNvGraphicFramePr>
+              <a:graphicFrameLocks xmlns:a="http://schemas.openxmlformats.org/drawingml/2006/main" noChangeAspect="1"/>
+            </wp:cNvGraphicFramePr>
+            <a:graphic xmlns:a="http://schemas.openxmlformats.org/drawingml/2006/main">
+              <a:graphicData uri="http://schemas.openxmlformats.org/drawingml/2006/picture">
+                <pic:pic xmlns:pic="http://schemas.openxmlformats.org/drawingml/2006/picture">
+                  <pic:nvPicPr>
+                    <pic:cNvPr id="0" name="Picture 6" descr="https://lh6.googleusercontent.com/fyxwr48vxvPVca7xVCJqwZmu8VxaSOnzRjghwZ_bhxeMcf1I8QcoSSxUuWpbI-ZBJ-8JNAJMOe-e7y-4JmybBTcMPjuLlXKHCrclWX4uLFGK4ZgMJsUzPN1XIVs0XWRnaurgwjjA"/>
+                    <pic:cNvPicPr>
+                      <a:picLocks noChangeAspect="1" noChangeArrowheads="1"/>
+                    </pic:cNvPicPr>
+                  </pic:nvPicPr>
+                  <pic:blipFill>
+                    <a:blip r:embed="rId22">
+                      <a:extLst>
+                        <a:ext uri="{28A0092B-C50C-407E-A947-70E740481C1C}">
+                          <a14:useLocalDpi xmlns:a14="http://schemas.microsoft.com/office/drawing/2010/main" val="0"/>
+                        </a:ext>
+                      </a:extLst>
+                    </a:blip>
+                    <a:srcRect/>
+                    <a:stretch>
+                      <a:fillRect/>
+                    </a:stretch>
+                  </pic:blipFill>
+                  <pic:spPr bwMode="auto">
+                    <a:xfrm>
+                      <a:off x="0" y="0"/>
+                      <a:ext cx="668020" cy="182880"/>
+                    </a:xfrm>
+                    <a:prstGeom prst="rect">
+                      <a:avLst/>
+                    </a:prstGeom>
+                    <a:noFill/>
+                    <a:ln>
+                      <a:noFill/>
+                    </a:ln>
+                  </pic:spPr>
+                </pic:pic>
+              </a:graphicData>
+            </a:graphic>
+          </wp:inline>
+        </w:drawing>
+      </w:r>
+      <w:r>
+        <w:rPr>
+          <w:rFonts w:ascii="Arial" w:hAnsi="Arial" w:cs="Arial"/>
+          <w:color w:val="000000"/>
+          <w:sz w:val="22"/>
+          <w:szCs w:val="22"/>
+          <w:shd w:val="clear" w:color="auto" w:fill="FFFFFF"/>
+        </w:rPr>
+        <w:t>Communication filaire via un port série</w:t>
+      </w:r>
+    </w:p>
+    <w:p>
+      <w:pPr>
+        <w:pStyle w:val="Contenu"/>
+      </w:pPr>
+    </w:p>
+    <w:p>
+      <w:pPr>
+        <w:pStyle w:val="Titre2"/>
+      </w:pPr>
+      <w:bookmarkStart w:id="3" w:name="_Toc35456067"/>
+      <w:r>
+        <w:lastRenderedPageBreak/>
+        <w:t>R</w:t>
+      </w:r>
+      <w:r>
+        <w:t>ésumé des fonctionnalités</w:t>
+      </w:r>
       <w:bookmarkEnd w:id="3"/>
     </w:p>
     <w:p>
       <w:pPr>
+        <w:pStyle w:val="Contenu"/>
+      </w:pPr>
+    </w:p>
+    <w:p>
+      <w:pPr>
+        <w:pStyle w:val="NormalWeb"/>
+        <w:spacing w:before="0" w:beforeAutospacing="0" w:after="0" w:afterAutospacing="0"/>
+      </w:pPr>
+      <w:r>
+        <w:rPr>
+          <w:rFonts w:ascii="Arial" w:hAnsi="Arial" w:cs="Arial"/>
+          <w:color w:val="000000"/>
+          <w:sz w:val="22"/>
+          <w:szCs w:val="22"/>
+          <w:shd w:val="clear" w:color="auto" w:fill="FFFFFF"/>
+        </w:rPr>
+        <w:t xml:space="preserve">Les capteurs positionnés sur le mât ainsi que sur la carte </w:t>
+      </w:r>
+      <w:proofErr w:type="spellStart"/>
+      <w:r>
+        <w:rPr>
+          <w:rFonts w:ascii="Arial" w:hAnsi="Arial" w:cs="Arial"/>
+          <w:i/>
+          <w:iCs/>
+          <w:color w:val="000000"/>
+          <w:sz w:val="22"/>
+          <w:szCs w:val="22"/>
+          <w:shd w:val="clear" w:color="auto" w:fill="FFFFFF"/>
+        </w:rPr>
+        <w:t>sparkfun</w:t>
+      </w:r>
+      <w:proofErr w:type="spellEnd"/>
+      <w:r>
+        <w:rPr>
+          <w:rFonts w:ascii="Arial" w:hAnsi="Arial" w:cs="Arial"/>
+          <w:i/>
+          <w:iCs/>
+          <w:color w:val="000000"/>
+          <w:sz w:val="22"/>
+          <w:szCs w:val="22"/>
+          <w:shd w:val="clear" w:color="auto" w:fill="FFFFFF"/>
+        </w:rPr>
+        <w:t xml:space="preserve"> </w:t>
+      </w:r>
+      <w:proofErr w:type="spellStart"/>
+      <w:r>
+        <w:rPr>
+          <w:rFonts w:ascii="Arial" w:hAnsi="Arial" w:cs="Arial"/>
+          <w:i/>
+          <w:iCs/>
+          <w:color w:val="000000"/>
+          <w:sz w:val="22"/>
+          <w:szCs w:val="22"/>
+          <w:shd w:val="clear" w:color="auto" w:fill="FFFFFF"/>
+        </w:rPr>
+        <w:t>weather</w:t>
+      </w:r>
+      <w:proofErr w:type="spellEnd"/>
+      <w:r>
+        <w:rPr>
+          <w:rFonts w:ascii="Arial" w:hAnsi="Arial" w:cs="Arial"/>
+          <w:i/>
+          <w:iCs/>
+          <w:color w:val="000000"/>
+          <w:sz w:val="22"/>
+          <w:szCs w:val="22"/>
+          <w:shd w:val="clear" w:color="auto" w:fill="FFFFFF"/>
+        </w:rPr>
+        <w:t xml:space="preserve"> </w:t>
+      </w:r>
+      <w:proofErr w:type="spellStart"/>
+      <w:r>
+        <w:rPr>
+          <w:rFonts w:ascii="Arial" w:hAnsi="Arial" w:cs="Arial"/>
+          <w:i/>
+          <w:iCs/>
+          <w:color w:val="000000"/>
+          <w:sz w:val="22"/>
+          <w:szCs w:val="22"/>
+          <w:shd w:val="clear" w:color="auto" w:fill="FFFFFF"/>
+        </w:rPr>
+        <w:t>shield</w:t>
+      </w:r>
+      <w:proofErr w:type="spellEnd"/>
+      <w:r>
+        <w:rPr>
+          <w:rFonts w:ascii="Arial" w:hAnsi="Arial" w:cs="Arial"/>
+          <w:color w:val="000000"/>
+          <w:sz w:val="22"/>
+          <w:szCs w:val="22"/>
+          <w:shd w:val="clear" w:color="auto" w:fill="FFFFFF"/>
+        </w:rPr>
+        <w:t xml:space="preserve"> vont relever des données et les transmettre à la carte </w:t>
+      </w:r>
+      <w:r>
+        <w:rPr>
+          <w:rFonts w:ascii="Arial" w:hAnsi="Arial" w:cs="Arial"/>
+          <w:i/>
+          <w:iCs/>
+          <w:color w:val="000000"/>
+          <w:sz w:val="22"/>
+          <w:szCs w:val="22"/>
+          <w:shd w:val="clear" w:color="auto" w:fill="FFFFFF"/>
+        </w:rPr>
+        <w:t xml:space="preserve">UCA </w:t>
+      </w:r>
+      <w:proofErr w:type="spellStart"/>
+      <w:r>
+        <w:rPr>
+          <w:rFonts w:ascii="Arial" w:hAnsi="Arial" w:cs="Arial"/>
+          <w:i/>
+          <w:iCs/>
+          <w:color w:val="000000"/>
+          <w:sz w:val="22"/>
+          <w:szCs w:val="22"/>
+          <w:shd w:val="clear" w:color="auto" w:fill="FFFFFF"/>
+        </w:rPr>
+        <w:t>LoRa</w:t>
+      </w:r>
+      <w:proofErr w:type="spellEnd"/>
+      <w:r>
+        <w:rPr>
+          <w:rFonts w:ascii="Arial" w:hAnsi="Arial" w:cs="Arial"/>
+          <w:i/>
+          <w:iCs/>
+          <w:color w:val="000000"/>
+          <w:sz w:val="22"/>
+          <w:szCs w:val="22"/>
+          <w:shd w:val="clear" w:color="auto" w:fill="FFFFFF"/>
+        </w:rPr>
+        <w:t xml:space="preserve"> </w:t>
+      </w:r>
+      <w:proofErr w:type="spellStart"/>
+      <w:r>
+        <w:rPr>
+          <w:rFonts w:ascii="Arial" w:hAnsi="Arial" w:cs="Arial"/>
+          <w:i/>
+          <w:iCs/>
+          <w:color w:val="000000"/>
+          <w:sz w:val="22"/>
+          <w:szCs w:val="22"/>
+          <w:shd w:val="clear" w:color="auto" w:fill="FFFFFF"/>
+        </w:rPr>
+        <w:t>sender</w:t>
+      </w:r>
+      <w:proofErr w:type="spellEnd"/>
+      <w:r>
+        <w:rPr>
+          <w:rFonts w:ascii="Arial" w:hAnsi="Arial" w:cs="Arial"/>
+          <w:i/>
+          <w:iCs/>
+          <w:color w:val="000000"/>
+          <w:sz w:val="22"/>
+          <w:szCs w:val="22"/>
+          <w:shd w:val="clear" w:color="auto" w:fill="FFFFFF"/>
+        </w:rPr>
+        <w:t>.</w:t>
+      </w:r>
+      <w:r>
+        <w:rPr>
+          <w:rFonts w:ascii="Arial" w:hAnsi="Arial" w:cs="Arial"/>
+          <w:color w:val="000000"/>
+          <w:sz w:val="22"/>
+          <w:szCs w:val="22"/>
+          <w:shd w:val="clear" w:color="auto" w:fill="FFFFFF"/>
+        </w:rPr>
+        <w:t xml:space="preserve"> Les données seront transmises à l’autre carte </w:t>
+      </w:r>
+      <w:proofErr w:type="spellStart"/>
+      <w:r>
+        <w:rPr>
+          <w:rFonts w:ascii="Arial" w:hAnsi="Arial" w:cs="Arial"/>
+          <w:i/>
+          <w:iCs/>
+          <w:color w:val="000000"/>
+          <w:sz w:val="22"/>
+          <w:szCs w:val="22"/>
+          <w:shd w:val="clear" w:color="auto" w:fill="FFFFFF"/>
+        </w:rPr>
+        <w:t>LoRa</w:t>
+      </w:r>
+      <w:proofErr w:type="spellEnd"/>
+      <w:r>
+        <w:rPr>
+          <w:rFonts w:ascii="Arial" w:hAnsi="Arial" w:cs="Arial"/>
+          <w:i/>
+          <w:iCs/>
+          <w:color w:val="000000"/>
+          <w:sz w:val="22"/>
+          <w:szCs w:val="22"/>
+          <w:shd w:val="clear" w:color="auto" w:fill="FFFFFF"/>
+        </w:rPr>
+        <w:t xml:space="preserve"> </w:t>
+      </w:r>
+      <w:proofErr w:type="spellStart"/>
+      <w:r>
+        <w:rPr>
+          <w:rFonts w:ascii="Arial" w:hAnsi="Arial" w:cs="Arial"/>
+          <w:i/>
+          <w:iCs/>
+          <w:color w:val="000000"/>
+          <w:sz w:val="22"/>
+          <w:szCs w:val="22"/>
+          <w:shd w:val="clear" w:color="auto" w:fill="FFFFFF"/>
+        </w:rPr>
+        <w:t>receiver</w:t>
+      </w:r>
+      <w:proofErr w:type="spellEnd"/>
+      <w:r>
+        <w:rPr>
+          <w:rFonts w:ascii="Arial" w:hAnsi="Arial" w:cs="Arial"/>
+          <w:color w:val="000000"/>
+          <w:sz w:val="22"/>
+          <w:szCs w:val="22"/>
+          <w:shd w:val="clear" w:color="auto" w:fill="FFFFFF"/>
+        </w:rPr>
+        <w:t xml:space="preserve"> par le protocole </w:t>
+      </w:r>
+      <w:proofErr w:type="spellStart"/>
+      <w:r>
+        <w:rPr>
+          <w:rFonts w:ascii="Arial" w:hAnsi="Arial" w:cs="Arial"/>
+          <w:i/>
+          <w:iCs/>
+          <w:color w:val="000000"/>
+          <w:sz w:val="22"/>
+          <w:szCs w:val="22"/>
+          <w:shd w:val="clear" w:color="auto" w:fill="FFFFFF"/>
+        </w:rPr>
+        <w:t>LoRa</w:t>
+      </w:r>
+      <w:proofErr w:type="spellEnd"/>
+      <w:r>
+        <w:rPr>
+          <w:rFonts w:ascii="Arial" w:hAnsi="Arial" w:cs="Arial"/>
+          <w:i/>
+          <w:iCs/>
+          <w:color w:val="000000"/>
+          <w:sz w:val="22"/>
+          <w:szCs w:val="22"/>
+          <w:shd w:val="clear" w:color="auto" w:fill="FFFFFF"/>
+        </w:rPr>
+        <w:t>.</w:t>
+      </w:r>
+      <w:r>
+        <w:rPr>
+          <w:rFonts w:ascii="Arial" w:hAnsi="Arial" w:cs="Arial"/>
+          <w:color w:val="000000"/>
+          <w:sz w:val="22"/>
+          <w:szCs w:val="22"/>
+          <w:shd w:val="clear" w:color="auto" w:fill="FFFFFF"/>
+        </w:rPr>
+        <w:t xml:space="preserve"> Ces données sont ensuite transmises au </w:t>
+      </w:r>
+      <w:proofErr w:type="spellStart"/>
+      <w:r>
+        <w:rPr>
+          <w:rFonts w:ascii="Arial" w:hAnsi="Arial" w:cs="Arial"/>
+          <w:color w:val="000000"/>
+          <w:sz w:val="22"/>
+          <w:szCs w:val="22"/>
+          <w:shd w:val="clear" w:color="auto" w:fill="FFFFFF"/>
+        </w:rPr>
+        <w:t>raspberry</w:t>
+      </w:r>
+      <w:proofErr w:type="spellEnd"/>
+      <w:r>
+        <w:rPr>
+          <w:rFonts w:ascii="Arial" w:hAnsi="Arial" w:cs="Arial"/>
+          <w:color w:val="000000"/>
+          <w:sz w:val="22"/>
+          <w:szCs w:val="22"/>
+          <w:shd w:val="clear" w:color="auto" w:fill="FFFFFF"/>
+        </w:rPr>
+        <w:t xml:space="preserve"> pi3 qui contient un serveur </w:t>
+      </w:r>
+      <w:r>
+        <w:rPr>
+          <w:rFonts w:ascii="Arial" w:hAnsi="Arial" w:cs="Arial"/>
+          <w:i/>
+          <w:iCs/>
+          <w:color w:val="000000"/>
+          <w:sz w:val="22"/>
+          <w:szCs w:val="22"/>
+          <w:shd w:val="clear" w:color="auto" w:fill="FFFFFF"/>
+        </w:rPr>
+        <w:t>apache2</w:t>
+      </w:r>
+      <w:r>
+        <w:rPr>
+          <w:rFonts w:ascii="Arial" w:hAnsi="Arial" w:cs="Arial"/>
+          <w:color w:val="000000"/>
+          <w:sz w:val="22"/>
+          <w:szCs w:val="22"/>
+          <w:shd w:val="clear" w:color="auto" w:fill="FFFFFF"/>
+        </w:rPr>
+        <w:t xml:space="preserve"> hébergeant l’application et la base de données. Toutes les 30 minutes la </w:t>
+      </w:r>
+      <w:proofErr w:type="spellStart"/>
+      <w:r>
+        <w:rPr>
+          <w:rFonts w:ascii="Arial" w:hAnsi="Arial" w:cs="Arial"/>
+          <w:color w:val="000000"/>
+          <w:sz w:val="22"/>
+          <w:szCs w:val="22"/>
+          <w:shd w:val="clear" w:color="auto" w:fill="FFFFFF"/>
+        </w:rPr>
+        <w:t>raspberry</w:t>
+      </w:r>
+      <w:proofErr w:type="spellEnd"/>
+      <w:r>
+        <w:rPr>
+          <w:rFonts w:ascii="Arial" w:hAnsi="Arial" w:cs="Arial"/>
+          <w:color w:val="000000"/>
+          <w:sz w:val="22"/>
+          <w:szCs w:val="22"/>
+          <w:shd w:val="clear" w:color="auto" w:fill="FFFFFF"/>
+        </w:rPr>
+        <w:t xml:space="preserve"> lance une tâche CRON qui va insérer les données dans la base.</w:t>
+      </w:r>
+    </w:p>
+    <w:p>
+      <w:pPr>
+        <w:pStyle w:val="Contenu"/>
+        <w:rPr>
+          <w:rFonts w:ascii="Arial" w:hAnsi="Arial" w:cs="Arial"/>
+          <w:color w:val="000000"/>
+          <w:sz w:val="22"/>
+          <w:shd w:val="clear" w:color="auto" w:fill="FFFFFF"/>
+        </w:rPr>
+      </w:pPr>
+      <w:r>
+        <w:br/>
+      </w:r>
+      <w:r>
+        <w:rPr>
+          <w:rFonts w:ascii="Arial" w:hAnsi="Arial" w:cs="Arial"/>
+          <w:color w:val="000000"/>
+          <w:sz w:val="22"/>
+          <w:u w:val="single"/>
+          <w:shd w:val="clear" w:color="auto" w:fill="FFFFFF"/>
+        </w:rPr>
+        <w:t>Remarque :</w:t>
+      </w:r>
+      <w:r>
+        <w:rPr>
+          <w:rFonts w:ascii="Arial" w:hAnsi="Arial" w:cs="Arial"/>
+          <w:color w:val="000000"/>
+          <w:sz w:val="22"/>
+          <w:shd w:val="clear" w:color="auto" w:fill="FFFFFF"/>
+        </w:rPr>
+        <w:t xml:space="preserve"> Les cartes </w:t>
+      </w:r>
+      <w:proofErr w:type="spellStart"/>
+      <w:r>
+        <w:rPr>
+          <w:rFonts w:ascii="Arial" w:hAnsi="Arial" w:cs="Arial"/>
+          <w:i/>
+          <w:iCs/>
+          <w:color w:val="000000"/>
+          <w:sz w:val="22"/>
+          <w:shd w:val="clear" w:color="auto" w:fill="FFFFFF"/>
+        </w:rPr>
+        <w:t>sparkfun</w:t>
+      </w:r>
+      <w:proofErr w:type="spellEnd"/>
+      <w:r>
+        <w:rPr>
+          <w:rFonts w:ascii="Arial" w:hAnsi="Arial" w:cs="Arial"/>
+          <w:i/>
+          <w:iCs/>
+          <w:color w:val="000000"/>
+          <w:sz w:val="22"/>
+          <w:shd w:val="clear" w:color="auto" w:fill="FFFFFF"/>
+        </w:rPr>
+        <w:t xml:space="preserve"> </w:t>
+      </w:r>
+      <w:proofErr w:type="spellStart"/>
+      <w:r>
+        <w:rPr>
+          <w:rFonts w:ascii="Arial" w:hAnsi="Arial" w:cs="Arial"/>
+          <w:i/>
+          <w:iCs/>
+          <w:color w:val="000000"/>
+          <w:sz w:val="22"/>
+          <w:shd w:val="clear" w:color="auto" w:fill="FFFFFF"/>
+        </w:rPr>
+        <w:t>weather</w:t>
+      </w:r>
+      <w:proofErr w:type="spellEnd"/>
+      <w:r>
+        <w:rPr>
+          <w:rFonts w:ascii="Arial" w:hAnsi="Arial" w:cs="Arial"/>
+          <w:i/>
+          <w:iCs/>
+          <w:color w:val="000000"/>
+          <w:sz w:val="22"/>
+          <w:shd w:val="clear" w:color="auto" w:fill="FFFFFF"/>
+        </w:rPr>
+        <w:t xml:space="preserve"> </w:t>
+      </w:r>
+      <w:proofErr w:type="spellStart"/>
+      <w:r>
+        <w:rPr>
+          <w:rFonts w:ascii="Arial" w:hAnsi="Arial" w:cs="Arial"/>
+          <w:i/>
+          <w:iCs/>
+          <w:color w:val="000000"/>
+          <w:sz w:val="22"/>
+          <w:shd w:val="clear" w:color="auto" w:fill="FFFFFF"/>
+        </w:rPr>
+        <w:t>shield</w:t>
+      </w:r>
+      <w:proofErr w:type="spellEnd"/>
+      <w:r>
+        <w:rPr>
+          <w:rFonts w:ascii="Arial" w:hAnsi="Arial" w:cs="Arial"/>
+          <w:i/>
+          <w:iCs/>
+          <w:color w:val="000000"/>
+          <w:sz w:val="22"/>
+          <w:shd w:val="clear" w:color="auto" w:fill="FFFFFF"/>
+        </w:rPr>
+        <w:t xml:space="preserve">, UCA </w:t>
+      </w:r>
+      <w:proofErr w:type="spellStart"/>
+      <w:r>
+        <w:rPr>
+          <w:rFonts w:ascii="Arial" w:hAnsi="Arial" w:cs="Arial"/>
+          <w:i/>
+          <w:iCs/>
+          <w:color w:val="000000"/>
+          <w:sz w:val="22"/>
+          <w:shd w:val="clear" w:color="auto" w:fill="FFFFFF"/>
+        </w:rPr>
+        <w:t>LoRa</w:t>
+      </w:r>
+      <w:proofErr w:type="spellEnd"/>
+      <w:r>
+        <w:rPr>
+          <w:rFonts w:ascii="Arial" w:hAnsi="Arial" w:cs="Arial"/>
+          <w:i/>
+          <w:iCs/>
+          <w:color w:val="000000"/>
+          <w:sz w:val="22"/>
+          <w:shd w:val="clear" w:color="auto" w:fill="FFFFFF"/>
+        </w:rPr>
+        <w:t xml:space="preserve"> </w:t>
+      </w:r>
+      <w:proofErr w:type="spellStart"/>
+      <w:r>
+        <w:rPr>
+          <w:rFonts w:ascii="Arial" w:hAnsi="Arial" w:cs="Arial"/>
+          <w:i/>
+          <w:iCs/>
+          <w:color w:val="000000"/>
+          <w:sz w:val="22"/>
+          <w:shd w:val="clear" w:color="auto" w:fill="FFFFFF"/>
+        </w:rPr>
+        <w:t>sender</w:t>
+      </w:r>
+      <w:proofErr w:type="spellEnd"/>
+      <w:r>
+        <w:rPr>
+          <w:rFonts w:ascii="Arial" w:hAnsi="Arial" w:cs="Arial"/>
+          <w:color w:val="000000"/>
+          <w:sz w:val="22"/>
+          <w:shd w:val="clear" w:color="auto" w:fill="FFFFFF"/>
+        </w:rPr>
+        <w:t xml:space="preserve"> et </w:t>
+      </w:r>
+      <w:r>
+        <w:rPr>
+          <w:rFonts w:ascii="Arial" w:hAnsi="Arial" w:cs="Arial"/>
+          <w:i/>
+          <w:iCs/>
+          <w:color w:val="000000"/>
+          <w:sz w:val="22"/>
+          <w:shd w:val="clear" w:color="auto" w:fill="FFFFFF"/>
+        </w:rPr>
+        <w:t xml:space="preserve">UCA </w:t>
+      </w:r>
+      <w:proofErr w:type="spellStart"/>
+      <w:r>
+        <w:rPr>
+          <w:rFonts w:ascii="Arial" w:hAnsi="Arial" w:cs="Arial"/>
+          <w:i/>
+          <w:iCs/>
+          <w:color w:val="000000"/>
+          <w:sz w:val="22"/>
+          <w:shd w:val="clear" w:color="auto" w:fill="FFFFFF"/>
+        </w:rPr>
+        <w:t>LoRa</w:t>
+      </w:r>
+      <w:proofErr w:type="spellEnd"/>
+      <w:r>
+        <w:rPr>
+          <w:rFonts w:ascii="Arial" w:hAnsi="Arial" w:cs="Arial"/>
+          <w:i/>
+          <w:iCs/>
+          <w:color w:val="000000"/>
+          <w:sz w:val="22"/>
+          <w:shd w:val="clear" w:color="auto" w:fill="FFFFFF"/>
+        </w:rPr>
+        <w:t xml:space="preserve"> </w:t>
+      </w:r>
+      <w:proofErr w:type="spellStart"/>
+      <w:r>
+        <w:rPr>
+          <w:rFonts w:ascii="Arial" w:hAnsi="Arial" w:cs="Arial"/>
+          <w:i/>
+          <w:iCs/>
+          <w:color w:val="000000"/>
+          <w:sz w:val="22"/>
+          <w:shd w:val="clear" w:color="auto" w:fill="FFFFFF"/>
+        </w:rPr>
+        <w:t>receiver</w:t>
+      </w:r>
+      <w:proofErr w:type="spellEnd"/>
+      <w:r>
+        <w:rPr>
+          <w:rFonts w:ascii="Arial" w:hAnsi="Arial" w:cs="Arial"/>
+          <w:color w:val="000000"/>
+          <w:sz w:val="22"/>
+          <w:shd w:val="clear" w:color="auto" w:fill="FFFFFF"/>
+        </w:rPr>
+        <w:t xml:space="preserve"> sont toutes programmable à l’aide de l’IDE </w:t>
+      </w:r>
+      <w:proofErr w:type="spellStart"/>
+      <w:r>
+        <w:rPr>
+          <w:rFonts w:ascii="Arial" w:hAnsi="Arial" w:cs="Arial"/>
+          <w:color w:val="000000"/>
+          <w:sz w:val="22"/>
+          <w:shd w:val="clear" w:color="auto" w:fill="FFFFFF"/>
+        </w:rPr>
+        <w:t>Arduino</w:t>
+      </w:r>
+      <w:proofErr w:type="spellEnd"/>
+      <w:r>
+        <w:rPr>
+          <w:rFonts w:ascii="Arial" w:hAnsi="Arial" w:cs="Arial"/>
+          <w:color w:val="000000"/>
+          <w:sz w:val="22"/>
+          <w:shd w:val="clear" w:color="auto" w:fill="FFFFFF"/>
+        </w:rPr>
+        <w:t>.</w:t>
+      </w:r>
+    </w:p>
+    <w:p>
+      <w:pPr>
+        <w:pStyle w:val="Contenu"/>
+        <w:rPr>
+          <w:rFonts w:ascii="Arial" w:hAnsi="Arial" w:cs="Arial"/>
+          <w:color w:val="000000"/>
+          <w:sz w:val="22"/>
+          <w:shd w:val="clear" w:color="auto" w:fill="FFFFFF"/>
+        </w:rPr>
+      </w:pPr>
+    </w:p>
+    <w:p>
+      <w:pPr>
+        <w:pStyle w:val="Contenu"/>
+        <w:rPr>
+          <w:rFonts w:ascii="Arial" w:hAnsi="Arial" w:cs="Arial"/>
+          <w:color w:val="000000"/>
+          <w:sz w:val="22"/>
+          <w:shd w:val="clear" w:color="auto" w:fill="FFFFFF"/>
+        </w:rPr>
+      </w:pPr>
+    </w:p>
+    <w:p>
+      <w:pPr>
+        <w:pStyle w:val="Contenu"/>
+        <w:rPr>
+          <w:rFonts w:ascii="Arial" w:hAnsi="Arial" w:cs="Arial"/>
+          <w:color w:val="000000"/>
+          <w:sz w:val="22"/>
+          <w:shd w:val="clear" w:color="auto" w:fill="FFFFFF"/>
+        </w:rPr>
+      </w:pPr>
+    </w:p>
+    <w:p>
+      <w:pPr>
+        <w:pStyle w:val="Contenu"/>
+      </w:pPr>
+    </w:p>
+    <w:p>
+      <w:pPr>
         <w:pStyle w:val="Titre1"/>
       </w:pPr>
-    </w:p>
-    <w:p>
-      <w:pPr>
-        <w:pStyle w:val="Titre1"/>
-      </w:pPr>
+      <w:bookmarkStart w:id="4" w:name="_Toc35456068"/>
+      <w:r>
+        <w:t>Répartition du travail</w:t>
+      </w:r>
+      <w:bookmarkEnd w:id="4"/>
     </w:p>
     <w:p>
       <w:pPr>
         <w:pStyle w:val="Contenu"/>
       </w:pPr>
     </w:p>
+    <w:p>
+      <w:pPr>
+        <w:pStyle w:val="Contenu"/>
+      </w:pPr>
+      <w:proofErr w:type="spellStart"/>
+      <w:r>
+        <w:t>Bihane</w:t>
+      </w:r>
+      <w:proofErr w:type="spellEnd"/>
+      <w:r>
+        <w:t xml:space="preserve"> </w:t>
+      </w:r>
+      <w:r>
+        <w:t xml:space="preserve">: développement de l'application web et installation de l'environnement de la </w:t>
+      </w:r>
+      <w:proofErr w:type="spellStart"/>
+      <w:r>
+        <w:t>raspberry</w:t>
+      </w:r>
+      <w:proofErr w:type="spellEnd"/>
+      <w:r>
+        <w:t xml:space="preserve"> (serveur apache...)</w:t>
+      </w:r>
+    </w:p>
+    <w:p>
+      <w:pPr>
+        <w:pStyle w:val="Contenu"/>
+      </w:pPr>
+    </w:p>
+    <w:p>
+      <w:pPr>
+        <w:pStyle w:val="Contenu"/>
+      </w:pPr>
+      <w:r>
+        <w:t>Jimmy :</w:t>
+      </w:r>
+      <w:r>
+        <w:t xml:space="preserve"> Programmation de la carte </w:t>
+      </w:r>
+      <w:proofErr w:type="spellStart"/>
+      <w:r>
+        <w:t>sparkfun</w:t>
+      </w:r>
+      <w:proofErr w:type="spellEnd"/>
+      <w:r>
+        <w:t xml:space="preserve"> </w:t>
+      </w:r>
+      <w:proofErr w:type="spellStart"/>
+      <w:r>
+        <w:t>weather</w:t>
+      </w:r>
+      <w:proofErr w:type="spellEnd"/>
+      <w:r>
+        <w:t xml:space="preserve"> </w:t>
+      </w:r>
+      <w:proofErr w:type="spellStart"/>
+      <w:r>
+        <w:t>shield</w:t>
+      </w:r>
+      <w:proofErr w:type="spellEnd"/>
+      <w:r>
+        <w:t xml:space="preserve"> et développement de l'application mobile</w:t>
+      </w:r>
+    </w:p>
+    <w:p>
+      <w:pPr>
+        <w:pStyle w:val="Contenu"/>
+      </w:pPr>
+    </w:p>
+    <w:p>
+      <w:pPr>
+        <w:pStyle w:val="Contenu"/>
+      </w:pPr>
+      <w:r>
+        <w:t>Nassim :</w:t>
+      </w:r>
+      <w:r>
+        <w:t xml:space="preserve"> Programmation des cartes UCA </w:t>
+      </w:r>
+      <w:proofErr w:type="spellStart"/>
+      <w:r>
+        <w:t>board</w:t>
+      </w:r>
+      <w:proofErr w:type="spellEnd"/>
+      <w:r>
+        <w:t xml:space="preserve"> et développement de l'application mobile.</w:t>
+      </w:r>
+      <w:bookmarkStart w:id="5" w:name="_GoBack"/>
+      <w:bookmarkEnd w:id="5"/>
+    </w:p>
     <w:sectPr>
-      <w:headerReference w:type="default" r:id="rId13"/>
-      <w:footerReference w:type="default" r:id="rId14"/>
+      <w:headerReference w:type="default" r:id="rId23"/>
+      <w:footerReference w:type="default" r:id="rId24"/>
       <w:pgSz w:w="11906" w:h="16838" w:code="9"/>
       <w:pgMar w:top="720" w:right="936" w:bottom="720" w:left="936" w:header="0" w:footer="289" w:gutter="0"/>
       <w:pgNumType w:start="1"/>
@@ -1519,7 +3227,7 @@
 </file>
 
 <file path=word/endnotes.xml><?xml version="1.0" encoding="utf-8"?>
-<w:endnotes xmlns:wpc="http://schemas.microsoft.com/office/word/2010/wordprocessingCanvas" xmlns:cx="http://schemas.microsoft.com/office/drawing/2014/chartex" xmlns:cx1="http://schemas.microsoft.com/office/drawing/2015/9/8/chartex" xmlns:cx2="http://schemas.microsoft.com/office/drawing/2015/10/21/chartex" xmlns:cx3="http://schemas.microsoft.com/office/drawing/2016/5/9/chartex" xmlns:cx4="http://schemas.microsoft.com/office/drawing/2016/5/10/chartex" xmlns:cx5="http://schemas.microsoft.com/office/drawing/2016/5/11/chartex" xmlns:cx6="http://schemas.microsoft.com/office/drawing/2016/5/12/chartex" xmlns:cx7="http://schemas.microsoft.com/office/drawing/2016/5/13/chartex" xmlns:cx8="http://schemas.microsoft.com/office/drawing/2016/5/14/chartex" xmlns:mc="http://schemas.openxmlformats.org/markup-compatibility/2006" xmlns:aink="http://schemas.microsoft.com/office/drawing/2016/ink" xmlns:am3d="http://schemas.microsoft.com/office/drawing/2017/model3d" xmlns:o="urn:schemas-microsoft-com:office:office" xmlns:r="http://schemas.openxmlformats.org/officeDocument/2006/relationships" xmlns:m="http://schemas.openxmlformats.org/officeDocument/2006/math" xmlns:v="urn:schemas-microsoft-com:vml" xmlns:wp14="http://schemas.microsoft.com/office/word/2010/wordprocessingDrawing" xmlns:wp="http://schemas.openxmlformats.org/drawingml/2006/wordprocessingDrawing" xmlns:w10="urn:schemas-microsoft-com:office:word" xmlns:w="http://schemas.openxmlformats.org/wordprocessingml/2006/main" xmlns:w14="http://schemas.microsoft.com/office/word/2010/wordml" xmlns:w15="http://schemas.microsoft.com/office/word/2012/wordml" xmlns:w16cid="http://schemas.microsoft.com/office/word/2016/wordml/cid" xmlns:w16se="http://schemas.microsoft.com/office/word/2015/wordml/symex" xmlns:wpg="http://schemas.microsoft.com/office/word/2010/wordprocessingGroup" xmlns:wpi="http://schemas.microsoft.com/office/word/2010/wordprocessingInk" xmlns:wne="http://schemas.microsoft.com/office/word/2006/wordml" xmlns:wps="http://schemas.microsoft.com/office/word/2010/wordprocessingShape" mc:Ignorable="w14 w15 w16se w16cid wp14">
+<w:endnotes xmlns:wpc="http://schemas.microsoft.com/office/word/2010/wordprocessingCanvas" xmlns:cx="http://schemas.microsoft.com/office/drawing/2014/chartex" xmlns:mc="http://schemas.openxmlformats.org/markup-compatibility/2006" xmlns:o="urn:schemas-microsoft-com:office:office" xmlns:r="http://schemas.openxmlformats.org/officeDocument/2006/relationships" xmlns:m="http://schemas.openxmlformats.org/officeDocument/2006/math" xmlns:v="urn:schemas-microsoft-com:vml" xmlns:wp14="http://schemas.microsoft.com/office/word/2010/wordprocessingDrawing" xmlns:wp="http://schemas.openxmlformats.org/drawingml/2006/wordprocessingDrawing" xmlns:w10="urn:schemas-microsoft-com:office:word" xmlns:w="http://schemas.openxmlformats.org/wordprocessingml/2006/main" xmlns:w14="http://schemas.microsoft.com/office/word/2010/wordml" xmlns:w15="http://schemas.microsoft.com/office/word/2012/wordml" xmlns:w16se="http://schemas.microsoft.com/office/word/2015/wordml/symex" xmlns:wpg="http://schemas.microsoft.com/office/word/2010/wordprocessingGroup" xmlns:wpi="http://schemas.microsoft.com/office/word/2010/wordprocessingInk" xmlns:wne="http://schemas.microsoft.com/office/word/2006/wordml" xmlns:wps="http://schemas.microsoft.com/office/word/2010/wordprocessingShape" mc:Ignorable="w14 w15 w16se wp14">
   <w:endnote w:type="separator" w:id="-1">
     <w:p>
       <w:r>
@@ -1540,7 +3248,7 @@
 </file>
 
 <file path=word/footer1.xml><?xml version="1.0" encoding="utf-8"?>
-<w:ftr xmlns:wpc="http://schemas.microsoft.com/office/word/2010/wordprocessingCanvas" xmlns:cx="http://schemas.microsoft.com/office/drawing/2014/chartex" xmlns:cx1="http://schemas.microsoft.com/office/drawing/2015/9/8/chartex" xmlns:cx2="http://schemas.microsoft.com/office/drawing/2015/10/21/chartex" xmlns:cx3="http://schemas.microsoft.com/office/drawing/2016/5/9/chartex" xmlns:cx4="http://schemas.microsoft.com/office/drawing/2016/5/10/chartex" xmlns:cx5="http://schemas.microsoft.com/office/drawing/2016/5/11/chartex" xmlns:cx6="http://schemas.microsoft.com/office/drawing/2016/5/12/chartex" xmlns:cx7="http://schemas.microsoft.com/office/drawing/2016/5/13/chartex" xmlns:cx8="http://schemas.microsoft.com/office/drawing/2016/5/14/chartex" xmlns:mc="http://schemas.openxmlformats.org/markup-compatibility/2006" xmlns:aink="http://schemas.microsoft.com/office/drawing/2016/ink" xmlns:am3d="http://schemas.microsoft.com/office/drawing/2017/model3d" xmlns:o="urn:schemas-microsoft-com:office:office" xmlns:r="http://schemas.openxmlformats.org/officeDocument/2006/relationships" xmlns:m="http://schemas.openxmlformats.org/officeDocument/2006/math" xmlns:v="urn:schemas-microsoft-com:vml" xmlns:wp14="http://schemas.microsoft.com/office/word/2010/wordprocessingDrawing" xmlns:wp="http://schemas.openxmlformats.org/drawingml/2006/wordprocessingDrawing" xmlns:w10="urn:schemas-microsoft-com:office:word" xmlns:w="http://schemas.openxmlformats.org/wordprocessingml/2006/main" xmlns:w14="http://schemas.microsoft.com/office/word/2010/wordml" xmlns:w15="http://schemas.microsoft.com/office/word/2012/wordml" xmlns:w16cid="http://schemas.microsoft.com/office/word/2016/wordml/cid" xmlns:w16se="http://schemas.microsoft.com/office/word/2015/wordml/symex" xmlns:wpg="http://schemas.microsoft.com/office/word/2010/wordprocessingGroup" xmlns:wpi="http://schemas.microsoft.com/office/word/2010/wordprocessingInk" xmlns:wne="http://schemas.microsoft.com/office/word/2006/wordml" xmlns:wps="http://schemas.microsoft.com/office/word/2010/wordprocessingShape" mc:Ignorable="w14 w15 w16se w16cid wp14">
+<w:ftr xmlns:wpc="http://schemas.microsoft.com/office/word/2010/wordprocessingCanvas" xmlns:cx="http://schemas.microsoft.com/office/drawing/2014/chartex" xmlns:mc="http://schemas.openxmlformats.org/markup-compatibility/2006" xmlns:o="urn:schemas-microsoft-com:office:office" xmlns:r="http://schemas.openxmlformats.org/officeDocument/2006/relationships" xmlns:m="http://schemas.openxmlformats.org/officeDocument/2006/math" xmlns:v="urn:schemas-microsoft-com:vml" xmlns:wp14="http://schemas.microsoft.com/office/word/2010/wordprocessingDrawing" xmlns:wp="http://schemas.openxmlformats.org/drawingml/2006/wordprocessingDrawing" xmlns:w10="urn:schemas-microsoft-com:office:word" xmlns:w="http://schemas.openxmlformats.org/wordprocessingml/2006/main" xmlns:w14="http://schemas.microsoft.com/office/word/2010/wordml" xmlns:w15="http://schemas.microsoft.com/office/word/2012/wordml" xmlns:w16se="http://schemas.microsoft.com/office/word/2015/wordml/symex" xmlns:wpg="http://schemas.microsoft.com/office/word/2010/wordprocessingGroup" xmlns:wpi="http://schemas.microsoft.com/office/word/2010/wordprocessingInk" xmlns:wne="http://schemas.microsoft.com/office/word/2006/wordml" xmlns:wps="http://schemas.microsoft.com/office/word/2010/wordprocessingShape" mc:Ignorable="w14 w15 w16se wp14">
   <w:sdt>
     <w:sdtPr>
       <w:id w:val="-890194395"/>
@@ -1583,7 +3291,7 @@
             <w:noProof/>
             <w:lang w:bidi="fr-FR"/>
           </w:rPr>
-          <w:t>2</w:t>
+          <w:t>7</w:t>
         </w:r>
         <w:r>
           <w:rPr>
@@ -1604,7 +3312,7 @@
 </file>
 
 <file path=word/footnotes.xml><?xml version="1.0" encoding="utf-8"?>
-<w:footnotes xmlns:wpc="http://schemas.microsoft.com/office/word/2010/wordprocessingCanvas" xmlns:cx="http://schemas.microsoft.com/office/drawing/2014/chartex" xmlns:cx1="http://schemas.microsoft.com/office/drawing/2015/9/8/chartex" xmlns:cx2="http://schemas.microsoft.com/office/drawing/2015/10/21/chartex" xmlns:cx3="http://schemas.microsoft.com/office/drawing/2016/5/9/chartex" xmlns:cx4="http://schemas.microsoft.com/office/drawing/2016/5/10/chartex" xmlns:cx5="http://schemas.microsoft.com/office/drawing/2016/5/11/chartex" xmlns:cx6="http://schemas.microsoft.com/office/drawing/2016/5/12/chartex" xmlns:cx7="http://schemas.microsoft.com/office/drawing/2016/5/13/chartex" xmlns:cx8="http://schemas.microsoft.com/office/drawing/2016/5/14/chartex" xmlns:mc="http://schemas.openxmlformats.org/markup-compatibility/2006" xmlns:aink="http://schemas.microsoft.com/office/drawing/2016/ink" xmlns:am3d="http://schemas.microsoft.com/office/drawing/2017/model3d" xmlns:o="urn:schemas-microsoft-com:office:office" xmlns:r="http://schemas.openxmlformats.org/officeDocument/2006/relationships" xmlns:m="http://schemas.openxmlformats.org/officeDocument/2006/math" xmlns:v="urn:schemas-microsoft-com:vml" xmlns:wp14="http://schemas.microsoft.com/office/word/2010/wordprocessingDrawing" xmlns:wp="http://schemas.openxmlformats.org/drawingml/2006/wordprocessingDrawing" xmlns:w10="urn:schemas-microsoft-com:office:word" xmlns:w="http://schemas.openxmlformats.org/wordprocessingml/2006/main" xmlns:w14="http://schemas.microsoft.com/office/word/2010/wordml" xmlns:w15="http://schemas.microsoft.com/office/word/2012/wordml" xmlns:w16cid="http://schemas.microsoft.com/office/word/2016/wordml/cid" xmlns:w16se="http://schemas.microsoft.com/office/word/2015/wordml/symex" xmlns:wpg="http://schemas.microsoft.com/office/word/2010/wordprocessingGroup" xmlns:wpi="http://schemas.microsoft.com/office/word/2010/wordprocessingInk" xmlns:wne="http://schemas.microsoft.com/office/word/2006/wordml" xmlns:wps="http://schemas.microsoft.com/office/word/2010/wordprocessingShape" mc:Ignorable="w14 w15 w16se w16cid wp14">
+<w:footnotes xmlns:wpc="http://schemas.microsoft.com/office/word/2010/wordprocessingCanvas" xmlns:cx="http://schemas.microsoft.com/office/drawing/2014/chartex" xmlns:mc="http://schemas.openxmlformats.org/markup-compatibility/2006" xmlns:o="urn:schemas-microsoft-com:office:office" xmlns:r="http://schemas.openxmlformats.org/officeDocument/2006/relationships" xmlns:m="http://schemas.openxmlformats.org/officeDocument/2006/math" xmlns:v="urn:schemas-microsoft-com:vml" xmlns:wp14="http://schemas.microsoft.com/office/word/2010/wordprocessingDrawing" xmlns:wp="http://schemas.openxmlformats.org/drawingml/2006/wordprocessingDrawing" xmlns:w10="urn:schemas-microsoft-com:office:word" xmlns:w="http://schemas.openxmlformats.org/wordprocessingml/2006/main" xmlns:w14="http://schemas.microsoft.com/office/word/2010/wordml" xmlns:w15="http://schemas.microsoft.com/office/word/2012/wordml" xmlns:w16se="http://schemas.microsoft.com/office/word/2015/wordml/symex" xmlns:wpg="http://schemas.microsoft.com/office/word/2010/wordprocessingGroup" xmlns:wpi="http://schemas.microsoft.com/office/word/2010/wordprocessingInk" xmlns:wne="http://schemas.microsoft.com/office/word/2006/wordml" xmlns:wps="http://schemas.microsoft.com/office/word/2010/wordprocessingShape" mc:Ignorable="w14 w15 w16se wp14">
   <w:footnote w:type="separator" w:id="-1">
     <w:p>
       <w:r>
@@ -1625,7 +3333,7 @@
 </file>
 
 <file path=word/header1.xml><?xml version="1.0" encoding="utf-8"?>
-<w:hdr xmlns:wpc="http://schemas.microsoft.com/office/word/2010/wordprocessingCanvas" xmlns:cx="http://schemas.microsoft.com/office/drawing/2014/chartex" xmlns:cx1="http://schemas.microsoft.com/office/drawing/2015/9/8/chartex" xmlns:cx2="http://schemas.microsoft.com/office/drawing/2015/10/21/chartex" xmlns:cx3="http://schemas.microsoft.com/office/drawing/2016/5/9/chartex" xmlns:cx4="http://schemas.microsoft.com/office/drawing/2016/5/10/chartex" xmlns:cx5="http://schemas.microsoft.com/office/drawing/2016/5/11/chartex" xmlns:cx6="http://schemas.microsoft.com/office/drawing/2016/5/12/chartex" xmlns:cx7="http://schemas.microsoft.com/office/drawing/2016/5/13/chartex" xmlns:cx8="http://schemas.microsoft.com/office/drawing/2016/5/14/chartex" xmlns:mc="http://schemas.openxmlformats.org/markup-compatibility/2006" xmlns:aink="http://schemas.microsoft.com/office/drawing/2016/ink" xmlns:am3d="http://schemas.microsoft.com/office/drawing/2017/model3d" xmlns:o="urn:schemas-microsoft-com:office:office" xmlns:r="http://schemas.openxmlformats.org/officeDocument/2006/relationships" xmlns:m="http://schemas.openxmlformats.org/officeDocument/2006/math" xmlns:v="urn:schemas-microsoft-com:vml" xmlns:wp14="http://schemas.microsoft.com/office/word/2010/wordprocessingDrawing" xmlns:wp="http://schemas.openxmlformats.org/drawingml/2006/wordprocessingDrawing" xmlns:w10="urn:schemas-microsoft-com:office:word" xmlns:w="http://schemas.openxmlformats.org/wordprocessingml/2006/main" xmlns:w14="http://schemas.microsoft.com/office/word/2010/wordml" xmlns:w15="http://schemas.microsoft.com/office/word/2012/wordml" xmlns:w16cid="http://schemas.microsoft.com/office/word/2016/wordml/cid" xmlns:w16se="http://schemas.microsoft.com/office/word/2015/wordml/symex" xmlns:wpg="http://schemas.microsoft.com/office/word/2010/wordprocessingGroup" xmlns:wpi="http://schemas.microsoft.com/office/word/2010/wordprocessingInk" xmlns:wne="http://schemas.microsoft.com/office/word/2006/wordml" xmlns:wps="http://schemas.microsoft.com/office/word/2010/wordprocessingShape" mc:Ignorable="w14 w15 w16se w16cid wp14">
+<w:hdr xmlns:wpc="http://schemas.microsoft.com/office/word/2010/wordprocessingCanvas" xmlns:cx="http://schemas.microsoft.com/office/drawing/2014/chartex" xmlns:mc="http://schemas.openxmlformats.org/markup-compatibility/2006" xmlns:o="urn:schemas-microsoft-com:office:office" xmlns:r="http://schemas.openxmlformats.org/officeDocument/2006/relationships" xmlns:m="http://schemas.openxmlformats.org/officeDocument/2006/math" xmlns:v="urn:schemas-microsoft-com:vml" xmlns:wp14="http://schemas.microsoft.com/office/word/2010/wordprocessingDrawing" xmlns:wp="http://schemas.openxmlformats.org/drawingml/2006/wordprocessingDrawing" xmlns:w10="urn:schemas-microsoft-com:office:word" xmlns:w="http://schemas.openxmlformats.org/wordprocessingml/2006/main" xmlns:w14="http://schemas.microsoft.com/office/word/2010/wordml" xmlns:w15="http://schemas.microsoft.com/office/word/2012/wordml" xmlns:w16se="http://schemas.microsoft.com/office/word/2015/wordml/symex" xmlns:wpg="http://schemas.microsoft.com/office/word/2010/wordprocessingGroup" xmlns:wpi="http://schemas.microsoft.com/office/word/2010/wordprocessingInk" xmlns:wne="http://schemas.microsoft.com/office/word/2006/wordml" xmlns:wps="http://schemas.microsoft.com/office/word/2010/wordprocessingShape" mc:Ignorable="w14 w15 w16se wp14">
   <w:tbl>
     <w:tblPr>
       <w:tblW w:w="10035" w:type="dxa"/>
@@ -1673,7 +3381,7 @@
 </file>
 
 <file path=word/styles.xml><?xml version="1.0" encoding="utf-8"?>
-<w:styles xmlns:mc="http://schemas.openxmlformats.org/markup-compatibility/2006" xmlns:r="http://schemas.openxmlformats.org/officeDocument/2006/relationships" xmlns:w="http://schemas.openxmlformats.org/wordprocessingml/2006/main" xmlns:w14="http://schemas.microsoft.com/office/word/2010/wordml" xmlns:w15="http://schemas.microsoft.com/office/word/2012/wordml" xmlns:w16cid="http://schemas.microsoft.com/office/word/2016/wordml/cid" xmlns:w16se="http://schemas.microsoft.com/office/word/2015/wordml/symex" mc:Ignorable="w14 w15 w16se w16cid">
+<w:styles xmlns:mc="http://schemas.openxmlformats.org/markup-compatibility/2006" xmlns:r="http://schemas.openxmlformats.org/officeDocument/2006/relationships" xmlns:w="http://schemas.openxmlformats.org/wordprocessingml/2006/main" xmlns:w14="http://schemas.microsoft.com/office/word/2010/wordml" xmlns:w15="http://schemas.microsoft.com/office/word/2012/wordml" xmlns:w16se="http://schemas.microsoft.com/office/word/2015/wordml/symex" mc:Ignorable="w14 w15 w16se">
   <w:docDefaults>
     <w:rPrDefault>
       <w:rPr>
@@ -1689,7 +3397,7 @@
       </w:pPr>
     </w:pPrDefault>
   </w:docDefaults>
-  <w:latentStyles w:defLockedState="0" w:defUIPriority="99" w:defSemiHidden="0" w:defUnhideWhenUsed="0" w:defQFormat="0" w:count="376">
+  <w:latentStyles w:defLockedState="0" w:defUIPriority="99" w:defSemiHidden="0" w:defUnhideWhenUsed="0" w:defQFormat="0" w:count="371">
     <w:lsdException w:name="Normal" w:uiPriority="0" w:qFormat="1"/>
     <w:lsdException w:name="heading 1" w:uiPriority="7" w:qFormat="1"/>
     <w:lsdException w:name="heading 2" w:uiPriority="4" w:qFormat="1"/>
@@ -1710,7 +3418,7 @@
     <w:lsdException w:name="index 8" w:semiHidden="1" w:unhideWhenUsed="1"/>
     <w:lsdException w:name="index 9" w:semiHidden="1" w:unhideWhenUsed="1"/>
     <w:lsdException w:name="toc 1" w:semiHidden="1" w:uiPriority="39" w:unhideWhenUsed="1"/>
-    <w:lsdException w:name="toc 2" w:semiHidden="1" w:unhideWhenUsed="1"/>
+    <w:lsdException w:name="toc 2" w:semiHidden="1" w:uiPriority="39" w:unhideWhenUsed="1"/>
     <w:lsdException w:name="toc 3" w:semiHidden="1" w:unhideWhenUsed="1"/>
     <w:lsdException w:name="toc 4" w:semiHidden="1" w:unhideWhenUsed="1"/>
     <w:lsdException w:name="toc 5" w:semiHidden="1" w:unhideWhenUsed="1"/>
@@ -2061,11 +3769,6 @@
     <w:lsdException w:name="List Table 5 Dark Accent 6" w:uiPriority="50"/>
     <w:lsdException w:name="List Table 6 Colorful Accent 6" w:uiPriority="51"/>
     <w:lsdException w:name="List Table 7 Colorful Accent 6" w:uiPriority="52"/>
-    <w:lsdException w:name="Mention" w:semiHidden="1" w:unhideWhenUsed="1"/>
-    <w:lsdException w:name="Smart Hyperlink" w:semiHidden="1" w:unhideWhenUsed="1"/>
-    <w:lsdException w:name="Hashtag" w:semiHidden="1" w:unhideWhenUsed="1"/>
-    <w:lsdException w:name="Unresolved Mention" w:semiHidden="1" w:unhideWhenUsed="1"/>
-    <w:lsdException w:name="Smart Link" w:semiHidden="1" w:unhideWhenUsed="1"/>
   </w:latentStyles>
   <w:style w:type="paragraph" w:default="1" w:styleId="Normal">
     <w:name w:val="Normal"/>
@@ -2426,11 +4129,95 @@
       <w:u w:val="single"/>
     </w:rPr>
   </w:style>
+  <w:style w:type="paragraph" w:styleId="NormalWeb">
+    <w:name w:val="Normal (Web)"/>
+    <w:basedOn w:val="Normal"/>
+    <w:uiPriority w:val="99"/>
+    <w:semiHidden/>
+    <w:unhideWhenUsed/>
+    <w:rsid w:val="004F0C45"/>
+    <w:pPr>
+      <w:spacing w:before="100" w:beforeAutospacing="1" w:after="100" w:afterAutospacing="1" w:line="240" w:lineRule="auto"/>
+    </w:pPr>
+    <w:rPr>
+      <w:rFonts w:ascii="Times New Roman" w:eastAsia="Times New Roman" w:hAnsi="Times New Roman" w:cs="Times New Roman"/>
+      <w:b w:val="0"/>
+      <w:color w:val="auto"/>
+      <w:sz w:val="24"/>
+      <w:szCs w:val="24"/>
+      <w:lang w:eastAsia="fr-FR"/>
+    </w:rPr>
+  </w:style>
+  <w:style w:type="paragraph" w:styleId="PrformatHTML">
+    <w:name w:val="HTML Preformatted"/>
+    <w:basedOn w:val="Normal"/>
+    <w:link w:val="PrformatHTMLCar"/>
+    <w:uiPriority w:val="99"/>
+    <w:semiHidden/>
+    <w:unhideWhenUsed/>
+    <w:rsid w:val="00E631BE"/>
+    <w:pPr>
+      <w:tabs>
+        <w:tab w:val="left" w:pos="916"/>
+        <w:tab w:val="left" w:pos="1832"/>
+        <w:tab w:val="left" w:pos="2748"/>
+        <w:tab w:val="left" w:pos="3664"/>
+        <w:tab w:val="left" w:pos="4580"/>
+        <w:tab w:val="left" w:pos="5496"/>
+        <w:tab w:val="left" w:pos="6412"/>
+        <w:tab w:val="left" w:pos="7328"/>
+        <w:tab w:val="left" w:pos="8244"/>
+        <w:tab w:val="left" w:pos="9160"/>
+        <w:tab w:val="left" w:pos="10076"/>
+        <w:tab w:val="left" w:pos="10992"/>
+        <w:tab w:val="left" w:pos="11908"/>
+        <w:tab w:val="left" w:pos="12824"/>
+        <w:tab w:val="left" w:pos="13740"/>
+        <w:tab w:val="left" w:pos="14656"/>
+      </w:tabs>
+      <w:spacing w:line="240" w:lineRule="auto"/>
+    </w:pPr>
+    <w:rPr>
+      <w:rFonts w:ascii="Courier New" w:eastAsia="Times New Roman" w:hAnsi="Courier New" w:cs="Courier New"/>
+      <w:b w:val="0"/>
+      <w:color w:val="auto"/>
+      <w:sz w:val="20"/>
+      <w:szCs w:val="20"/>
+      <w:lang w:eastAsia="fr-FR"/>
+    </w:rPr>
+  </w:style>
+  <w:style w:type="character" w:customStyle="1" w:styleId="PrformatHTMLCar">
+    <w:name w:val="Préformaté HTML Car"/>
+    <w:basedOn w:val="Policepardfaut"/>
+    <w:link w:val="PrformatHTML"/>
+    <w:uiPriority w:val="99"/>
+    <w:semiHidden/>
+    <w:rsid w:val="00E631BE"/>
+    <w:rPr>
+      <w:rFonts w:ascii="Courier New" w:eastAsia="Times New Roman" w:hAnsi="Courier New" w:cs="Courier New"/>
+      <w:sz w:val="20"/>
+      <w:szCs w:val="20"/>
+      <w:lang w:eastAsia="fr-FR"/>
+    </w:rPr>
+  </w:style>
+  <w:style w:type="paragraph" w:styleId="TM2">
+    <w:name w:val="toc 2"/>
+    <w:basedOn w:val="Normal"/>
+    <w:next w:val="Normal"/>
+    <w:autoRedefine/>
+    <w:uiPriority w:val="39"/>
+    <w:unhideWhenUsed/>
+    <w:rsid w:val="00E631BE"/>
+    <w:pPr>
+      <w:spacing w:after="100"/>
+      <w:ind w:left="280"/>
+    </w:pPr>
+  </w:style>
 </w:styles>
 </file>
 
 <file path=word/glossary/document.xml><?xml version="1.0" encoding="utf-8"?>
-<w:glossaryDocument xmlns:wpc="http://schemas.microsoft.com/office/word/2010/wordprocessingCanvas" xmlns:cx="http://schemas.microsoft.com/office/drawing/2014/chartex" xmlns:cx1="http://schemas.microsoft.com/office/drawing/2015/9/8/chartex" xmlns:cx2="http://schemas.microsoft.com/office/drawing/2015/10/21/chartex" xmlns:cx3="http://schemas.microsoft.com/office/drawing/2016/5/9/chartex" xmlns:cx4="http://schemas.microsoft.com/office/drawing/2016/5/10/chartex" xmlns:cx5="http://schemas.microsoft.com/office/drawing/2016/5/11/chartex" xmlns:cx6="http://schemas.microsoft.com/office/drawing/2016/5/12/chartex" xmlns:cx7="http://schemas.microsoft.com/office/drawing/2016/5/13/chartex" xmlns:cx8="http://schemas.microsoft.com/office/drawing/2016/5/14/chartex" xmlns:mc="http://schemas.openxmlformats.org/markup-compatibility/2006" xmlns:aink="http://schemas.microsoft.com/office/drawing/2016/ink" xmlns:am3d="http://schemas.microsoft.com/office/drawing/2017/model3d" xmlns:o="urn:schemas-microsoft-com:office:office" xmlns:r="http://schemas.openxmlformats.org/officeDocument/2006/relationships" xmlns:m="http://schemas.openxmlformats.org/officeDocument/2006/math" xmlns:v="urn:schemas-microsoft-com:vml" xmlns:wp14="http://schemas.microsoft.com/office/word/2010/wordprocessingDrawing" xmlns:wp="http://schemas.openxmlformats.org/drawingml/2006/wordprocessingDrawing" xmlns:w10="urn:schemas-microsoft-com:office:word" xmlns:w="http://schemas.openxmlformats.org/wordprocessingml/2006/main" xmlns:w14="http://schemas.microsoft.com/office/word/2010/wordml" xmlns:w15="http://schemas.microsoft.com/office/word/2012/wordml" xmlns:w16cid="http://schemas.microsoft.com/office/word/2016/wordml/cid" xmlns:w16se="http://schemas.microsoft.com/office/word/2015/wordml/symex" xmlns:wpg="http://schemas.microsoft.com/office/word/2010/wordprocessingGroup" xmlns:wpi="http://schemas.microsoft.com/office/word/2010/wordprocessingInk" xmlns:wne="http://schemas.microsoft.com/office/word/2006/wordml" xmlns:wps="http://schemas.microsoft.com/office/word/2010/wordprocessingShape" mc:Ignorable="w14 w15 w16se w16cid wp14">
+<w:glossaryDocument xmlns:wpc="http://schemas.microsoft.com/office/word/2010/wordprocessingCanvas" xmlns:cx="http://schemas.microsoft.com/office/drawing/2014/chartex" xmlns:mc="http://schemas.openxmlformats.org/markup-compatibility/2006" xmlns:o="urn:schemas-microsoft-com:office:office" xmlns:r="http://schemas.openxmlformats.org/officeDocument/2006/relationships" xmlns:m="http://schemas.openxmlformats.org/officeDocument/2006/math" xmlns:v="urn:schemas-microsoft-com:vml" xmlns:wp14="http://schemas.microsoft.com/office/word/2010/wordprocessingDrawing" xmlns:wp="http://schemas.openxmlformats.org/drawingml/2006/wordprocessingDrawing" xmlns:w10="urn:schemas-microsoft-com:office:word" xmlns:w="http://schemas.openxmlformats.org/wordprocessingml/2006/main" xmlns:w14="http://schemas.microsoft.com/office/word/2010/wordml" xmlns:w15="http://schemas.microsoft.com/office/word/2012/wordml" xmlns:w16se="http://schemas.microsoft.com/office/word/2015/wordml/symex" xmlns:wpg="http://schemas.microsoft.com/office/word/2010/wordprocessingGroup" xmlns:wpi="http://schemas.microsoft.com/office/word/2010/wordprocessingInk" xmlns:wne="http://schemas.microsoft.com/office/word/2006/wordml" xmlns:wps="http://schemas.microsoft.com/office/word/2010/wordprocessingShape" mc:Ignorable="w14 w15 w16se wp14">
   <w:docParts>
     <w:docPart>
       <w:docPartPr>
@@ -2527,7 +4314,7 @@
 </file>
 
 <file path=word/glossary/fontTable.xml><?xml version="1.0" encoding="utf-8"?>
-<w:fonts xmlns:mc="http://schemas.openxmlformats.org/markup-compatibility/2006" xmlns:r="http://schemas.openxmlformats.org/officeDocument/2006/relationships" xmlns:w="http://schemas.openxmlformats.org/wordprocessingml/2006/main" xmlns:w14="http://schemas.microsoft.com/office/word/2010/wordml" xmlns:w15="http://schemas.microsoft.com/office/word/2012/wordml" xmlns:w16cid="http://schemas.microsoft.com/office/word/2016/wordml/cid" xmlns:w16se="http://schemas.microsoft.com/office/word/2015/wordml/symex" mc:Ignorable="w14 w15 w16se w16cid">
+<w:fonts xmlns:mc="http://schemas.openxmlformats.org/markup-compatibility/2006" xmlns:r="http://schemas.openxmlformats.org/officeDocument/2006/relationships" xmlns:w="http://schemas.openxmlformats.org/wordprocessingml/2006/main" xmlns:w14="http://schemas.microsoft.com/office/word/2010/wordml" xmlns:w15="http://schemas.microsoft.com/office/word/2012/wordml" xmlns:w16se="http://schemas.microsoft.com/office/word/2015/wordml/symex" mc:Ignorable="w14 w15 w16se">
   <w:font w:name="Calibri">
     <w:panose1 w:val="020F0502020204030204"/>
     <w:charset w:val="00"/>
@@ -2572,6 +4359,13 @@
     <w:pitch w:val="variable"/>
     <w:sig w:usb0="E1002EFF" w:usb1="C000605B" w:usb2="00000029" w:usb3="00000000" w:csb0="000101FF" w:csb1="00000000"/>
   </w:font>
+  <w:font w:name="Courier New">
+    <w:panose1 w:val="02070309020205020404"/>
+    <w:charset w:val="00"/>
+    <w:family w:val="modern"/>
+    <w:pitch w:val="fixed"/>
+    <w:sig w:usb0="E0002EFF" w:usb1="C0007843" w:usb2="00000009" w:usb3="00000000" w:csb0="000001FF" w:csb1="00000000"/>
+  </w:font>
   <w:font w:name="Calibri Light">
     <w:panose1 w:val="020F0302020204030204"/>
     <w:charset w:val="00"/>
@@ -2583,7 +4377,7 @@
 </file>
 
 <file path=word/glossary/settings.xml><?xml version="1.0" encoding="utf-8"?>
-<w:settings xmlns:mc="http://schemas.openxmlformats.org/markup-compatibility/2006" xmlns:o="urn:schemas-microsoft-com:office:office" xmlns:r="http://schemas.openxmlformats.org/officeDocument/2006/relationships" xmlns:m="http://schemas.openxmlformats.org/officeDocument/2006/math" xmlns:v="urn:schemas-microsoft-com:vml" xmlns:w10="urn:schemas-microsoft-com:office:word" xmlns:w="http://schemas.openxmlformats.org/wordprocessingml/2006/main" xmlns:w14="http://schemas.microsoft.com/office/word/2010/wordml" xmlns:w15="http://schemas.microsoft.com/office/word/2012/wordml" xmlns:w16cid="http://schemas.microsoft.com/office/word/2016/wordml/cid" xmlns:w16se="http://schemas.microsoft.com/office/word/2015/wordml/symex" xmlns:sl="http://schemas.openxmlformats.org/schemaLibrary/2006/main" mc:Ignorable="w14 w15 w16se w16cid">
+<w:settings xmlns:mc="http://schemas.openxmlformats.org/markup-compatibility/2006" xmlns:o="urn:schemas-microsoft-com:office:office" xmlns:r="http://schemas.openxmlformats.org/officeDocument/2006/relationships" xmlns:m="http://schemas.openxmlformats.org/officeDocument/2006/math" xmlns:v="urn:schemas-microsoft-com:vml" xmlns:w10="urn:schemas-microsoft-com:office:word" xmlns:w="http://schemas.openxmlformats.org/wordprocessingml/2006/main" xmlns:w14="http://schemas.microsoft.com/office/word/2010/wordml" xmlns:w15="http://schemas.microsoft.com/office/word/2012/wordml" xmlns:w16se="http://schemas.microsoft.com/office/word/2015/wordml/symex" xmlns:sl="http://schemas.openxmlformats.org/schemaLibrary/2006/main" mc:Ignorable="w14 w15 w16se">
   <w:view w:val="normal"/>
   <w:defaultTabStop w:val="708"/>
   <w:hyphenationZone w:val="425"/>
@@ -2595,12 +4389,13 @@
     <w:compatSetting w:name="enableOpenTypeFeatures" w:uri="http://schemas.microsoft.com/office/word" w:val="1"/>
     <w:compatSetting w:name="doNotFlipMirrorIndents" w:uri="http://schemas.microsoft.com/office/word" w:val="1"/>
     <w:compatSetting w:name="differentiateMultirowTableHeaders" w:uri="http://schemas.microsoft.com/office/word" w:val="1"/>
-    <w:compatSetting w:name="useWord2013TrackBottomHyphenation" w:uri="http://schemas.microsoft.com/office/word" w:val="0"/>
   </w:compat>
   <w:rsids>
     <w:rsidRoot w:val="009C3F7A"/>
+    <w:rsid w:val="004968AA"/>
     <w:rsid w:val="009C3F7A"/>
     <w:rsid w:val="009D5CC6"/>
+    <w:rsid w:val="00FC7895"/>
   </w:rsids>
   <m:mathPr>
     <m:mathFont m:val="Cambria Math"/>
@@ -2624,7 +4419,7 @@
 </file>
 
 <file path=word/glossary/styles.xml><?xml version="1.0" encoding="utf-8"?>
-<w:styles xmlns:mc="http://schemas.openxmlformats.org/markup-compatibility/2006" xmlns:r="http://schemas.openxmlformats.org/officeDocument/2006/relationships" xmlns:w="http://schemas.openxmlformats.org/wordprocessingml/2006/main" xmlns:w14="http://schemas.microsoft.com/office/word/2010/wordml" xmlns:w15="http://schemas.microsoft.com/office/word/2012/wordml" xmlns:w16cid="http://schemas.microsoft.com/office/word/2016/wordml/cid" xmlns:w16se="http://schemas.microsoft.com/office/word/2015/wordml/symex" mc:Ignorable="w14 w15 w16se w16cid">
+<w:styles xmlns:mc="http://schemas.openxmlformats.org/markup-compatibility/2006" xmlns:r="http://schemas.openxmlformats.org/officeDocument/2006/relationships" xmlns:w="http://schemas.openxmlformats.org/wordprocessingml/2006/main" xmlns:w14="http://schemas.microsoft.com/office/word/2010/wordml" xmlns:w15="http://schemas.microsoft.com/office/word/2012/wordml" xmlns:w16se="http://schemas.microsoft.com/office/word/2015/wordml/symex" mc:Ignorable="w14 w15 w16se">
   <w:docDefaults>
     <w:rPrDefault>
       <w:rPr>
@@ -2640,7 +4435,7 @@
       </w:pPr>
     </w:pPrDefault>
   </w:docDefaults>
-  <w:latentStyles w:defLockedState="0" w:defUIPriority="99" w:defSemiHidden="0" w:defUnhideWhenUsed="0" w:defQFormat="0" w:count="376">
+  <w:latentStyles w:defLockedState="0" w:defUIPriority="99" w:defSemiHidden="0" w:defUnhideWhenUsed="0" w:defQFormat="0" w:count="371">
     <w:lsdException w:name="Normal" w:uiPriority="0" w:qFormat="1"/>
     <w:lsdException w:name="heading 1" w:uiPriority="9" w:qFormat="1"/>
     <w:lsdException w:name="heading 2" w:semiHidden="1" w:uiPriority="9" w:unhideWhenUsed="1" w:qFormat="1"/>
@@ -3012,11 +4807,6 @@
     <w:lsdException w:name="List Table 5 Dark Accent 6" w:uiPriority="50"/>
     <w:lsdException w:name="List Table 6 Colorful Accent 6" w:uiPriority="51"/>
     <w:lsdException w:name="List Table 7 Colorful Accent 6" w:uiPriority="52"/>
-    <w:lsdException w:name="Mention" w:semiHidden="1" w:unhideWhenUsed="1"/>
-    <w:lsdException w:name="Smart Hyperlink" w:semiHidden="1" w:unhideWhenUsed="1"/>
-    <w:lsdException w:name="Hashtag" w:semiHidden="1" w:unhideWhenUsed="1"/>
-    <w:lsdException w:name="Unresolved Mention" w:semiHidden="1" w:unhideWhenUsed="1"/>
-    <w:lsdException w:name="Smart Link" w:semiHidden="1" w:unhideWhenUsed="1"/>
   </w:latentStyles>
   <w:style w:type="paragraph" w:default="1" w:styleId="Normal">
     <w:name w:val="Normal"/>
@@ -3122,7 +4912,7 @@
 </file>
 
 <file path=word/glossary/webSettings.xml><?xml version="1.0" encoding="utf-8"?>
-<w:webSettings xmlns:mc="http://schemas.openxmlformats.org/markup-compatibility/2006" xmlns:r="http://schemas.openxmlformats.org/officeDocument/2006/relationships" xmlns:w="http://schemas.openxmlformats.org/wordprocessingml/2006/main" xmlns:w14="http://schemas.microsoft.com/office/word/2010/wordml" xmlns:w15="http://schemas.microsoft.com/office/word/2012/wordml" xmlns:w16cid="http://schemas.microsoft.com/office/word/2016/wordml/cid" xmlns:w16se="http://schemas.microsoft.com/office/word/2015/wordml/symex" mc:Ignorable="w14 w15 w16se w16cid">
+<w:webSettings xmlns:mc="http://schemas.openxmlformats.org/markup-compatibility/2006" xmlns:r="http://schemas.openxmlformats.org/officeDocument/2006/relationships" xmlns:w="http://schemas.openxmlformats.org/wordprocessingml/2006/main" xmlns:w14="http://schemas.microsoft.com/office/word/2010/wordml" xmlns:w15="http://schemas.microsoft.com/office/word/2012/wordml" xmlns:w16se="http://schemas.microsoft.com/office/word/2015/wordml/symex" mc:Ignorable="w14 w15 w16se">
   <w:optimizeForBrowser/>
   <w:allowPNG/>
 </w:webSettings>
@@ -3393,6 +5183,15 @@
 </file>
 
 <file path=customXml/item1.xml><?xml version="1.0" encoding="utf-8"?>
+<?mso-contentType ?>
+<FormTemplates xmlns="http://schemas.microsoft.com/sharepoint/v3/contenttype/forms">
+  <Display>DocumentLibraryForm</Display>
+  <Edit>DocumentLibraryForm</Edit>
+  <New>DocumentLibraryForm</New>
+</FormTemplates>
+</file>
+
+<file path=customXml/item2.xml><?xml version="1.0" encoding="utf-8"?>
 <ct:contentTypeSchema xmlns:ct="http://schemas.microsoft.com/office/2006/metadata/contentType" xmlns:ma="http://schemas.microsoft.com/office/2006/metadata/properties/metaAttributes" ct:_="" ma:_="" ma:contentTypeName="Document" ma:contentTypeID="0x0101006BB06ADA66BF30439E3B113D1FB7D8F4" ma:contentTypeVersion="7" ma:contentTypeDescription="Crée un document." ma:contentTypeScope="" ma:versionID="3acc90a6fe68e42f6360fe840b3ee272">
   <xsd:schema xmlns:xsd="http://www.w3.org/2001/XMLSchema" xmlns:xs="http://www.w3.org/2001/XMLSchema" xmlns:p="http://schemas.microsoft.com/office/2006/metadata/properties" xmlns:ns3="e22e0ca3-d1c4-4479-931a-d6d5cfd694cc" targetNamespace="http://schemas.microsoft.com/office/2006/metadata/properties" ma:root="true" ma:fieldsID="3422f86a36f141a646eb3b2782ca4863" ns3:_="">
     <xsd:import namespace="e22e0ca3-d1c4-4479-931a-d6d5cfd694cc"/>
@@ -3556,15 +5355,6 @@
 </ct:contentTypeSchema>
 </file>
 
-<file path=customXml/item2.xml><?xml version="1.0" encoding="utf-8"?>
-<?mso-contentType ?>
-<FormTemplates xmlns="http://schemas.microsoft.com/sharepoint/v3/contenttype/forms">
-  <Display>DocumentLibraryForm</Display>
-  <Edit>DocumentLibraryForm</Edit>
-  <New>DocumentLibraryForm</New>
-</FormTemplates>
-</file>
-
 <file path=customXml/item3.xml><?xml version="1.0" encoding="utf-8"?>
 <p:properties xmlns:p="http://schemas.microsoft.com/office/2006/metadata/properties" xmlns:xsi="http://www.w3.org/2001/XMLSchema-instance" xmlns:pc="http://schemas.microsoft.com/office/infopath/2007/PartnerControls">
   <documentManagement/>
@@ -3576,6 +5366,14 @@
 </file>
 
 <file path=customXml/itemProps1.xml><?xml version="1.0" encoding="utf-8"?>
+<ds:datastoreItem xmlns:ds="http://schemas.openxmlformats.org/officeDocument/2006/customXml" ds:itemID="{92A501E9-08C7-4511-AA4D-EA422C21AD06}">
+  <ds:schemaRefs>
+    <ds:schemaRef ds:uri="http://schemas.microsoft.com/sharepoint/v3/contenttype/forms"/>
+  </ds:schemaRefs>
+</ds:datastoreItem>
+</file>
+
+<file path=customXml/itemProps2.xml><?xml version="1.0" encoding="utf-8"?>
 <ds:datastoreItem xmlns:ds="http://schemas.openxmlformats.org/officeDocument/2006/customXml" ds:itemID="{81277C89-E15D-47FA-8A61-EBED9793663B}">
   <ds:schemaRefs>
     <ds:schemaRef ds:uri="http://schemas.microsoft.com/office/2006/metadata/contentType"/>
@@ -3593,14 +5391,6 @@
 </ds:datastoreItem>
 </file>
 
-<file path=customXml/itemProps2.xml><?xml version="1.0" encoding="utf-8"?>
-<ds:datastoreItem xmlns:ds="http://schemas.openxmlformats.org/officeDocument/2006/customXml" ds:itemID="{92A501E9-08C7-4511-AA4D-EA422C21AD06}">
-  <ds:schemaRefs>
-    <ds:schemaRef ds:uri="http://schemas.microsoft.com/sharepoint/v3/contenttype/forms"/>
-  </ds:schemaRefs>
-</ds:datastoreItem>
-</file>
-
 <file path=customXml/itemProps3.xml><?xml version="1.0" encoding="utf-8"?>
 <ds:datastoreItem xmlns:ds="http://schemas.openxmlformats.org/officeDocument/2006/customXml" ds:itemID="{26A0B858-4F31-4D52-843D-4F18C9C007CE}">
   <ds:schemaRefs>
@@ -3611,7 +5401,7 @@
 </file>
 
 <file path=customXml/itemProps4.xml><?xml version="1.0" encoding="utf-8"?>
-<ds:datastoreItem xmlns:ds="http://schemas.openxmlformats.org/officeDocument/2006/customXml" ds:itemID="{205779FB-5DEC-4555-890F-71225C680A2B}">
+<ds:datastoreItem xmlns:ds="http://schemas.openxmlformats.org/officeDocument/2006/customXml" ds:itemID="{8E492D25-D193-4EA1-9FF2-7B1A0D8C53BA}">
   <ds:schemaRefs>
     <ds:schemaRef ds:uri="http://schemas.openxmlformats.org/officeDocument/2006/bibliography"/>
   </ds:schemaRefs>

</xml_diff>